<commit_message>
Completed pseudocode 1st draft for solution.
</commit_message>
<xml_diff>
--- a/Stock-Market-Analysis.docx
+++ b/Stock-Market-Analysis.docx
@@ -231,6 +231,105 @@
     </w:p>
     <w:p>
       <w:pPr>
+        <w:pStyle w:val="Heading3"/>
+        <w:rPr>
+          <w:rFonts w:asciiTheme="minorHAnsi" w:hAnsiTheme="minorHAnsi" w:cstheme="minorHAnsi"/>
+          <w:color w:val="auto"/>
+          <w:sz w:val="22"/>
+          <w:szCs w:val="22"/>
+        </w:rPr>
+      </w:pPr>
+      <w:r>
+        <w:rPr>
+          <w:rFonts w:asciiTheme="minorHAnsi" w:hAnsiTheme="minorHAnsi" w:cstheme="minorHAnsi"/>
+          <w:color w:val="auto"/>
+          <w:sz w:val="22"/>
+          <w:szCs w:val="22"/>
+        </w:rPr>
+        <w:t>Other Considerations</w:t>
+      </w:r>
+    </w:p>
+    <w:p>
+      <w:pPr>
+        <w:pStyle w:val="NormalWeb"/>
+        <w:numPr>
+          <w:ilvl w:val="0"/>
+          <w:numId w:val="6"/>
+        </w:numPr>
+        <w:rPr>
+          <w:rFonts w:asciiTheme="minorHAnsi" w:hAnsiTheme="minorHAnsi" w:cstheme="minorHAnsi"/>
+          <w:sz w:val="22"/>
+          <w:szCs w:val="22"/>
+        </w:rPr>
+      </w:pPr>
+      <w:r>
+        <w:rPr>
+          <w:rFonts w:asciiTheme="minorHAnsi" w:hAnsiTheme="minorHAnsi" w:cstheme="minorHAnsi"/>
+          <w:sz w:val="22"/>
+          <w:szCs w:val="22"/>
+        </w:rPr>
+        <w:t xml:space="preserve">Use the sheet </w:t>
+      </w:r>
+      <w:r>
+        <w:rPr>
+          <w:rStyle w:val="HTMLCode"/>
+          <w:rFonts w:asciiTheme="minorHAnsi" w:eastAsiaTheme="majorEastAsia" w:hAnsiTheme="minorHAnsi" w:cstheme="minorHAnsi"/>
+          <w:sz w:val="22"/>
+          <w:szCs w:val="22"/>
+        </w:rPr>
+        <w:t>alphabetical_testing.xlsx</w:t>
+      </w:r>
+      <w:r>
+        <w:rPr>
+          <w:rFonts w:asciiTheme="minorHAnsi" w:hAnsiTheme="minorHAnsi" w:cstheme="minorHAnsi"/>
+          <w:sz w:val="22"/>
+          <w:szCs w:val="22"/>
+        </w:rPr>
+        <w:t xml:space="preserve"> while developing your code. This data set is smaller and will allow you to test faster. Your code should run on this file in less than 3-5 minutes.</w:t>
+      </w:r>
+    </w:p>
+    <w:p>
+      <w:pPr>
+        <w:pStyle w:val="NormalWeb"/>
+        <w:numPr>
+          <w:ilvl w:val="0"/>
+          <w:numId w:val="6"/>
+        </w:numPr>
+        <w:rPr>
+          <w:rFonts w:asciiTheme="minorHAnsi" w:hAnsiTheme="minorHAnsi" w:cstheme="minorHAnsi"/>
+          <w:sz w:val="22"/>
+          <w:szCs w:val="22"/>
+        </w:rPr>
+      </w:pPr>
+      <w:r>
+        <w:rPr>
+          <w:rFonts w:asciiTheme="minorHAnsi" w:hAnsiTheme="minorHAnsi" w:cstheme="minorHAnsi"/>
+          <w:sz w:val="22"/>
+          <w:szCs w:val="22"/>
+        </w:rPr>
+        <w:t xml:space="preserve">Make sure that the script acts the same on each sheet. The joy of VBA is to take the tediousness out of repetitive task and run </w:t>
+      </w:r>
+      <w:proofErr w:type="gramStart"/>
+      <w:r>
+        <w:rPr>
+          <w:rFonts w:asciiTheme="minorHAnsi" w:hAnsiTheme="minorHAnsi" w:cstheme="minorHAnsi"/>
+          <w:sz w:val="22"/>
+          <w:szCs w:val="22"/>
+        </w:rPr>
+        <w:t>over and over again</w:t>
+      </w:r>
+      <w:proofErr w:type="gramEnd"/>
+      <w:r>
+        <w:rPr>
+          <w:rFonts w:asciiTheme="minorHAnsi" w:hAnsiTheme="minorHAnsi" w:cstheme="minorHAnsi"/>
+          <w:sz w:val="22"/>
+          <w:szCs w:val="22"/>
+        </w:rPr>
+        <w:t xml:space="preserve"> with a click of the button.</w:t>
+      </w:r>
+    </w:p>
+    <w:p>
+      <w:pPr>
         <w:rPr>
           <w:rStyle w:val="Hyperlink"/>
           <w:i/>
@@ -244,7 +343,7 @@
         </w:rPr>
         <w:t xml:space="preserve">Source:  </w:t>
       </w:r>
-      <w:hyperlink r:id="rId6" w:history="1">
+      <w:hyperlink r:id="rId8" w:history="1">
         <w:r>
           <w:rPr>
             <w:rStyle w:val="Hyperlink"/>
@@ -270,17 +369,9 @@
       </w:r>
     </w:p>
     <w:p>
-      <w:pPr>
-        <w:rPr>
-          <w:b/>
-          <w:bCs/>
-          <w:i/>
-          <w:iCs/>
-          <w:color w:val="FF0000"/>
-        </w:rPr>
-      </w:pPr>
-      <w:bookmarkStart w:id="1" w:name="_GoBack"/>
-      <w:bookmarkEnd w:id="1"/>
+      <w:r>
+        <w:t>Given</w:t>
+      </w:r>
     </w:p>
     <w:p>
       <w:pPr>
@@ -299,14 +390,18 @@
         </w:rPr>
         <w:t xml:space="preserve">Restatement of the problem:  </w:t>
       </w:r>
-    </w:p>
-    <w:p>
-      <w:pPr>
-        <w:rPr>
-          <w:i/>
-          <w:iCs/>
-        </w:rPr>
-      </w:pPr>
+      <w:r>
+        <w:rPr>
+          <w:i/>
+          <w:iCs/>
+        </w:rPr>
+        <w:t>NA</w:t>
+      </w:r>
+    </w:p>
+    <w:p>
+      <w:r>
+        <w:t>Given</w:t>
+      </w:r>
     </w:p>
     <w:p>
       <w:pPr>
@@ -324,14 +419,8 @@
       </w:r>
     </w:p>
     <w:p>
-      <w:pPr>
-        <w:rPr>
-          <w:b/>
-          <w:bCs/>
-        </w:rPr>
-      </w:pPr>
-      <w:r>
-        <w:t xml:space="preserve">  </w:t>
+      <w:r>
+        <w:t>Given</w:t>
       </w:r>
     </w:p>
     <w:p>
@@ -349,23 +438,1108 @@
         <w:t>Define Strategy and Metrics</w:t>
       </w:r>
     </w:p>
-    <w:p/>
-    <w:p>
-      <w:pPr>
-        <w:rPr>
-          <w:b/>
-          <w:bCs/>
-        </w:rPr>
-      </w:pPr>
-      <w:r>
-        <w:rPr>
-          <w:b/>
-          <w:bCs/>
-        </w:rPr>
+    <w:p>
+      <w:r>
+        <w:t>Given</w:t>
+      </w:r>
+    </w:p>
+    <w:p>
+      <w:pPr>
+        <w:rPr>
+          <w:b/>
+          <w:bCs/>
+        </w:rPr>
+      </w:pPr>
+      <w:r>
+        <w:rPr>
+          <w:b/>
+          <w:bCs/>
+        </w:rPr>
+        <w:lastRenderedPageBreak/>
         <w:t>Build Data Retrieval Plan</w:t>
       </w:r>
-    </w:p>
-    <w:p/>
+      <w:r>
+        <w:rPr>
+          <w:b/>
+          <w:bCs/>
+        </w:rPr>
+        <w:t xml:space="preserve"> </w:t>
+      </w:r>
+    </w:p>
+    <w:p>
+      <w:pPr>
+        <w:pStyle w:val="ListParagraph"/>
+        <w:numPr>
+          <w:ilvl w:val="0"/>
+          <w:numId w:val="4"/>
+        </w:numPr>
+      </w:pPr>
+      <w:r>
+        <w:t>Initialize the data structures and variables</w:t>
+      </w:r>
+    </w:p>
+    <w:p>
+      <w:pPr>
+        <w:ind w:firstLine="720"/>
+      </w:pPr>
+      <w:r>
+        <w:t>For each sheet…</w:t>
+      </w:r>
+    </w:p>
+    <w:p>
+      <w:pPr>
+        <w:pStyle w:val="ListParagraph"/>
+        <w:numPr>
+          <w:ilvl w:val="2"/>
+          <w:numId w:val="4"/>
+        </w:numPr>
+        <w:ind w:left="1440"/>
+      </w:pPr>
+      <w:r>
+        <w:t>1</w:t>
+      </w:r>
+      <w:r>
+        <w:rPr>
+          <w:vertAlign w:val="superscript"/>
+        </w:rPr>
+        <w:t>st</w:t>
+      </w:r>
+      <w:r>
+        <w:t xml:space="preserve"> sort the data set by &lt;date&gt;</w:t>
+      </w:r>
+    </w:p>
+    <w:p>
+      <w:pPr>
+        <w:pStyle w:val="ListParagraph"/>
+        <w:ind w:left="1440"/>
+      </w:pPr>
+    </w:p>
+    <w:p>
+      <w:pPr>
+        <w:pStyle w:val="ListParagraph"/>
+        <w:numPr>
+          <w:ilvl w:val="2"/>
+          <w:numId w:val="4"/>
+        </w:numPr>
+        <w:ind w:left="1440"/>
+      </w:pPr>
+      <w:r>
+        <w:t>2</w:t>
+      </w:r>
+      <w:r>
+        <w:rPr>
+          <w:vertAlign w:val="superscript"/>
+        </w:rPr>
+        <w:t>nd</w:t>
+      </w:r>
+      <w:r>
+        <w:t xml:space="preserve"> sort the data set by &lt;ticker&gt;</w:t>
+      </w:r>
+    </w:p>
+    <w:p>
+      <w:pPr>
+        <w:pStyle w:val="ListParagraph"/>
+        <w:ind w:left="1440"/>
+        <w:rPr>
+          <w:i/>
+          <w:iCs/>
+        </w:rPr>
+      </w:pPr>
+      <w:r>
+        <w:rPr>
+          <w:i/>
+          <w:iCs/>
+        </w:rPr>
+        <w:t>The data should now be (1) grouped by &lt;ticker&gt;, ordered by &lt;date&gt; within each ticker group.</w:t>
+      </w:r>
+    </w:p>
+    <w:p>
+      <w:pPr>
+        <w:pStyle w:val="ListParagraph"/>
+        <w:ind w:left="360" w:firstLine="360"/>
+        <w:rPr>
+          <w:i/>
+          <w:iCs/>
+        </w:rPr>
+      </w:pPr>
+    </w:p>
+    <w:p>
+      <w:pPr>
+        <w:pStyle w:val="ListParagraph"/>
+        <w:numPr>
+          <w:ilvl w:val="2"/>
+          <w:numId w:val="4"/>
+        </w:numPr>
+        <w:ind w:left="1440"/>
+      </w:pPr>
+      <w:r>
+        <w:t>Declare &amp; initialize the following variables</w:t>
+      </w:r>
+    </w:p>
+    <w:p>
+      <w:pPr>
+        <w:pStyle w:val="ListParagraph"/>
+        <w:numPr>
+          <w:ilvl w:val="3"/>
+          <w:numId w:val="4"/>
+        </w:numPr>
+        <w:tabs>
+          <w:tab w:val="clear" w:pos="2880"/>
+          <w:tab w:val="num" w:pos="1800"/>
+        </w:tabs>
+        <w:ind w:left="1800"/>
+      </w:pPr>
+      <w:r>
+        <w:t>ticker[] String</w:t>
+      </w:r>
+      <w:r>
+        <w:tab/>
+      </w:r>
+      <w:r>
+        <w:tab/>
+        <w:t>= “----"</w:t>
+      </w:r>
+    </w:p>
+    <w:p>
+      <w:pPr>
+        <w:pStyle w:val="ListParagraph"/>
+        <w:numPr>
+          <w:ilvl w:val="3"/>
+          <w:numId w:val="4"/>
+        </w:numPr>
+        <w:tabs>
+          <w:tab w:val="clear" w:pos="2880"/>
+          <w:tab w:val="num" w:pos="1800"/>
+        </w:tabs>
+        <w:ind w:left="1800"/>
+      </w:pPr>
+      <w:proofErr w:type="spellStart"/>
+      <w:r>
+        <w:t>yearBeginPrice</w:t>
+      </w:r>
+      <w:proofErr w:type="spellEnd"/>
+      <w:r>
+        <w:t>[] Double</w:t>
+      </w:r>
+      <w:r>
+        <w:tab/>
+      </w:r>
+      <w:r>
+        <w:t>= 0.01 // to avoid dividing by ‘0.00’ later</w:t>
+      </w:r>
+      <w:r>
+        <w:tab/>
+      </w:r>
+    </w:p>
+    <w:p>
+      <w:pPr>
+        <w:pStyle w:val="ListParagraph"/>
+        <w:numPr>
+          <w:ilvl w:val="3"/>
+          <w:numId w:val="4"/>
+        </w:numPr>
+        <w:tabs>
+          <w:tab w:val="clear" w:pos="2880"/>
+          <w:tab w:val="num" w:pos="1800"/>
+        </w:tabs>
+        <w:ind w:left="1800"/>
+      </w:pPr>
+      <w:proofErr w:type="spellStart"/>
+      <w:r>
+        <w:t>yearEndPrice</w:t>
+      </w:r>
+      <w:proofErr w:type="spellEnd"/>
+      <w:r>
+        <w:t>[] Double</w:t>
+      </w:r>
+      <w:r>
+        <w:tab/>
+        <w:t>= 0.00</w:t>
+      </w:r>
+    </w:p>
+    <w:p>
+      <w:pPr>
+        <w:pStyle w:val="ListParagraph"/>
+        <w:numPr>
+          <w:ilvl w:val="3"/>
+          <w:numId w:val="4"/>
+        </w:numPr>
+        <w:tabs>
+          <w:tab w:val="clear" w:pos="2880"/>
+          <w:tab w:val="num" w:pos="1800"/>
+        </w:tabs>
+        <w:ind w:left="1800"/>
+      </w:pPr>
+      <w:proofErr w:type="spellStart"/>
+      <w:r>
+        <w:t>totalVolume</w:t>
+      </w:r>
+      <w:proofErr w:type="spellEnd"/>
+      <w:r>
+        <w:t xml:space="preserve">[] Integer </w:t>
+      </w:r>
+      <w:r>
+        <w:tab/>
+        <w:t>= 0</w:t>
+      </w:r>
+    </w:p>
+    <w:p>
+      <w:pPr>
+        <w:pStyle w:val="ListParagraph"/>
+        <w:numPr>
+          <w:ilvl w:val="3"/>
+          <w:numId w:val="4"/>
+        </w:numPr>
+        <w:tabs>
+          <w:tab w:val="clear" w:pos="2880"/>
+          <w:tab w:val="num" w:pos="1800"/>
+        </w:tabs>
+        <w:ind w:left="1800"/>
+      </w:pPr>
+      <w:proofErr w:type="spellStart"/>
+      <w:r>
+        <w:t>priceChangeUSD</w:t>
+      </w:r>
+      <w:proofErr w:type="spellEnd"/>
+      <w:r>
+        <w:t>[]</w:t>
+      </w:r>
+      <w:r>
+        <w:tab/>
+        <w:t xml:space="preserve"> </w:t>
+      </w:r>
+      <w:r>
+        <w:tab/>
+      </w:r>
+      <w:r>
+        <w:t>= 0.00</w:t>
+      </w:r>
+    </w:p>
+    <w:p>
+      <w:pPr>
+        <w:pStyle w:val="ListParagraph"/>
+        <w:numPr>
+          <w:ilvl w:val="3"/>
+          <w:numId w:val="4"/>
+        </w:numPr>
+        <w:tabs>
+          <w:tab w:val="clear" w:pos="2880"/>
+          <w:tab w:val="num" w:pos="1800"/>
+        </w:tabs>
+        <w:ind w:left="1800"/>
+      </w:pPr>
+      <w:proofErr w:type="spellStart"/>
+      <w:r>
+        <w:t>priceChangePercent</w:t>
+      </w:r>
+      <w:proofErr w:type="spellEnd"/>
+      <w:r>
+        <w:t>[]</w:t>
+      </w:r>
+      <w:r>
+        <w:tab/>
+        <w:t>= 0.00</w:t>
+      </w:r>
+      <w:r>
+        <w:br/>
+      </w:r>
+    </w:p>
+    <w:p>
+      <w:pPr>
+        <w:pStyle w:val="ListParagraph"/>
+        <w:numPr>
+          <w:ilvl w:val="0"/>
+          <w:numId w:val="4"/>
+        </w:numPr>
+      </w:pPr>
+      <w:r>
+        <w:t>Begin automated analysis</w:t>
+      </w:r>
+    </w:p>
+    <w:p>
+      <w:pPr>
+        <w:pStyle w:val="ListParagraph"/>
+      </w:pPr>
+    </w:p>
+    <w:p>
+      <w:pPr>
+        <w:pStyle w:val="ListParagraph"/>
+        <w:rPr>
+          <w:b/>
+          <w:bCs/>
+          <w:i/>
+          <w:iCs/>
+        </w:rPr>
+      </w:pPr>
+      <w:r>
+        <w:rPr>
+          <w:b/>
+          <w:bCs/>
+          <w:i/>
+          <w:iCs/>
+        </w:rPr>
+        <w:t>*** Pseudocode</w:t>
+      </w:r>
+      <w:r>
+        <w:rPr>
+          <w:b/>
+          <w:bCs/>
+          <w:i/>
+          <w:iCs/>
+        </w:rPr>
+        <w:t xml:space="preserve"> for </w:t>
+      </w:r>
+      <w:r>
+        <w:rPr>
+          <w:b/>
+          <w:bCs/>
+          <w:i/>
+          <w:iCs/>
+        </w:rPr>
+        <w:t>part</w:t>
+      </w:r>
+      <w:r>
+        <w:rPr>
+          <w:b/>
+          <w:bCs/>
+          <w:i/>
+          <w:iCs/>
+        </w:rPr>
+        <w:t xml:space="preserve"> 1</w:t>
+      </w:r>
+      <w:r>
+        <w:rPr>
+          <w:b/>
+          <w:bCs/>
+          <w:i/>
+          <w:iCs/>
+        </w:rPr>
+        <w:t xml:space="preserve"> ***</w:t>
+      </w:r>
+    </w:p>
+    <w:p>
+      <w:pPr>
+        <w:ind w:left="720"/>
+      </w:pPr>
+      <w:r>
+        <w:t>// Loop through all records for a sheet. Store array index ‘</w:t>
+      </w:r>
+      <w:proofErr w:type="spellStart"/>
+      <w:r>
+        <w:t>i</w:t>
+      </w:r>
+      <w:proofErr w:type="spellEnd"/>
+      <w:r>
+        <w:t>’ to iterate through arrays</w:t>
+      </w:r>
+      <w:r>
+        <w:br/>
+      </w:r>
+      <w:r>
+        <w:t xml:space="preserve">(loop) While more </w:t>
+      </w:r>
+      <w:r>
+        <w:t>records (</w:t>
+      </w:r>
+      <w:proofErr w:type="spellStart"/>
+      <w:r>
+        <w:t>i</w:t>
+      </w:r>
+      <w:proofErr w:type="spellEnd"/>
+      <w:r>
+        <w:t xml:space="preserve">) </w:t>
+      </w:r>
+    </w:p>
+    <w:p>
+      <w:pPr>
+        <w:ind w:firstLine="720"/>
+      </w:pPr>
+      <w:r>
+        <w:t>Read in 1</w:t>
+      </w:r>
+      <w:r>
+        <w:rPr>
+          <w:vertAlign w:val="superscript"/>
+        </w:rPr>
+        <w:t>st</w:t>
+      </w:r>
+      <w:r>
+        <w:t xml:space="preserve"> record (1</w:t>
+      </w:r>
+      <w:r>
+        <w:rPr>
+          <w:vertAlign w:val="superscript"/>
+        </w:rPr>
+        <w:t>st</w:t>
+      </w:r>
+      <w:r>
+        <w:t xml:space="preserve"> alphanumeric ticker, 1</w:t>
+      </w:r>
+      <w:r>
+        <w:rPr>
+          <w:vertAlign w:val="superscript"/>
+        </w:rPr>
+        <w:t>st</w:t>
+      </w:r>
+      <w:r>
+        <w:t xml:space="preserve"> reporting day for this ticker)</w:t>
+      </w:r>
+    </w:p>
+    <w:p>
+      <w:pPr>
+        <w:ind w:left="1440"/>
+      </w:pPr>
+      <w:r>
+        <w:t>// If we have not captured data for this ticker</w:t>
+      </w:r>
+      <w:r>
+        <w:tab/>
+      </w:r>
+      <w:r>
+        <w:tab/>
+      </w:r>
+      <w:r>
+        <w:br/>
+      </w:r>
+      <w:r>
+        <w:t>if ticker[</w:t>
+      </w:r>
+      <w:proofErr w:type="spellStart"/>
+      <w:r>
+        <w:t>i</w:t>
+      </w:r>
+      <w:proofErr w:type="spellEnd"/>
+      <w:r>
+        <w:t>] != &lt;ticker&gt;</w:t>
+      </w:r>
+    </w:p>
+    <w:p>
+      <w:pPr>
+        <w:ind w:left="2160"/>
+      </w:pPr>
+      <w:r>
+        <w:t>// Calculate price change</w:t>
+      </w:r>
+      <w:r>
+        <w:t xml:space="preserve"> (dollars)</w:t>
+      </w:r>
+      <w:r>
+        <w:t xml:space="preserve"> for begin year open to end year close</w:t>
+      </w:r>
+      <w:r>
+        <w:br/>
+      </w:r>
+      <w:proofErr w:type="spellStart"/>
+      <w:r>
+        <w:t>priceChangeUSD</w:t>
+      </w:r>
+      <w:proofErr w:type="spellEnd"/>
+      <w:r>
+        <w:t>[</w:t>
+      </w:r>
+      <w:proofErr w:type="spellStart"/>
+      <w:r>
+        <w:t>i</w:t>
+      </w:r>
+      <w:proofErr w:type="spellEnd"/>
+      <w:r>
+        <w:t xml:space="preserve">] = </w:t>
+      </w:r>
+      <w:proofErr w:type="spellStart"/>
+      <w:r>
+        <w:t>yearBeginPrice</w:t>
+      </w:r>
+      <w:proofErr w:type="spellEnd"/>
+      <w:r>
+        <w:t>[</w:t>
+      </w:r>
+      <w:proofErr w:type="spellStart"/>
+      <w:r>
+        <w:t>i</w:t>
+      </w:r>
+      <w:proofErr w:type="spellEnd"/>
+      <w:r>
+        <w:t>]</w:t>
+      </w:r>
+      <w:r>
+        <w:t xml:space="preserve"> - </w:t>
+      </w:r>
+      <w:proofErr w:type="spellStart"/>
+      <w:r>
+        <w:t>yearEndPrice</w:t>
+      </w:r>
+      <w:proofErr w:type="spellEnd"/>
+      <w:r>
+        <w:t>[</w:t>
+      </w:r>
+      <w:proofErr w:type="spellStart"/>
+      <w:r>
+        <w:t>i</w:t>
+      </w:r>
+      <w:proofErr w:type="spellEnd"/>
+      <w:r>
+        <w:t>]</w:t>
+      </w:r>
+    </w:p>
+    <w:p>
+      <w:pPr>
+        <w:ind w:left="1440" w:firstLine="720"/>
+      </w:pPr>
+      <w:r>
+        <w:t xml:space="preserve">// </w:t>
+      </w:r>
+      <w:r>
+        <w:t xml:space="preserve">Calculate price change </w:t>
+      </w:r>
+      <w:r>
+        <w:t xml:space="preserve">(%) </w:t>
+      </w:r>
+      <w:r>
+        <w:t>for begin year open to end year close</w:t>
+      </w:r>
+      <w:r>
+        <w:br/>
+      </w:r>
+      <w:r>
+        <w:tab/>
+      </w:r>
+      <w:proofErr w:type="spellStart"/>
+      <w:r>
+        <w:t>priceChangePercent</w:t>
+      </w:r>
+      <w:proofErr w:type="spellEnd"/>
+      <w:r>
+        <w:t>[</w:t>
+      </w:r>
+      <w:proofErr w:type="spellStart"/>
+      <w:r>
+        <w:t>i</w:t>
+      </w:r>
+      <w:proofErr w:type="spellEnd"/>
+      <w:r>
+        <w:t>]</w:t>
+      </w:r>
+      <w:r>
+        <w:t xml:space="preserve"> = (</w:t>
+      </w:r>
+      <w:proofErr w:type="spellStart"/>
+      <w:r>
+        <w:t>yearEndPrice</w:t>
+      </w:r>
+      <w:proofErr w:type="spellEnd"/>
+      <w:r>
+        <w:t>[</w:t>
+      </w:r>
+      <w:proofErr w:type="spellStart"/>
+      <w:r>
+        <w:t>i</w:t>
+      </w:r>
+      <w:proofErr w:type="spellEnd"/>
+      <w:r>
+        <w:t>]</w:t>
+      </w:r>
+      <w:r>
+        <w:t xml:space="preserve"> - </w:t>
+      </w:r>
+      <w:proofErr w:type="spellStart"/>
+      <w:r>
+        <w:t>yearBeginPrice</w:t>
+      </w:r>
+      <w:proofErr w:type="spellEnd"/>
+      <w:r>
+        <w:t>[</w:t>
+      </w:r>
+      <w:proofErr w:type="spellStart"/>
+      <w:r>
+        <w:t>i</w:t>
+      </w:r>
+      <w:proofErr w:type="spellEnd"/>
+      <w:r>
+        <w:t>]</w:t>
+      </w:r>
+      <w:r>
+        <w:t xml:space="preserve">) / </w:t>
+      </w:r>
+      <w:proofErr w:type="spellStart"/>
+      <w:r>
+        <w:t>yearBeginPrice</w:t>
+      </w:r>
+      <w:proofErr w:type="spellEnd"/>
+      <w:r>
+        <w:t>[</w:t>
+      </w:r>
+      <w:proofErr w:type="spellStart"/>
+      <w:r>
+        <w:t>i</w:t>
+      </w:r>
+      <w:proofErr w:type="spellEnd"/>
+      <w:r>
+        <w:t>]</w:t>
+      </w:r>
+    </w:p>
+    <w:p>
+      <w:pPr>
+        <w:ind w:left="1440" w:firstLine="720"/>
+      </w:pPr>
+      <w:r>
+        <w:t>// Output the following to an excel table (see example from instructions).</w:t>
+      </w:r>
+      <w:r>
+        <w:br/>
+      </w:r>
+      <w:r>
+        <w:tab/>
+        <w:t>Ticker, Yearly Change, Percent Change, Total Stock Volume</w:t>
+      </w:r>
+    </w:p>
+    <w:p>
+      <w:pPr>
+        <w:ind w:left="2160"/>
+      </w:pPr>
+      <w:r>
+        <w:t>// Move to next position in array to store values for next ticker symbol</w:t>
+      </w:r>
+      <w:r>
+        <w:br/>
+      </w:r>
+      <w:proofErr w:type="spellStart"/>
+      <w:r>
+        <w:t>i</w:t>
+      </w:r>
+      <w:proofErr w:type="spellEnd"/>
+      <w:r>
+        <w:t>++</w:t>
+      </w:r>
+    </w:p>
+    <w:p>
+      <w:pPr>
+        <w:ind w:left="1440" w:firstLine="720"/>
+      </w:pPr>
+      <w:r>
+        <w:t>// Store the next ticker symbol</w:t>
+      </w:r>
+      <w:r>
+        <w:br/>
+      </w:r>
+      <w:r>
+        <w:tab/>
+      </w:r>
+      <w:r>
+        <w:t>ticker[</w:t>
+      </w:r>
+      <w:proofErr w:type="spellStart"/>
+      <w:r>
+        <w:t>i</w:t>
+      </w:r>
+      <w:proofErr w:type="spellEnd"/>
+      <w:r>
+        <w:t>] != &lt;ticker&gt;</w:t>
+      </w:r>
+    </w:p>
+    <w:p>
+      <w:pPr>
+        <w:ind w:left="1440" w:firstLine="720"/>
+      </w:pPr>
+      <w:r>
+        <w:t>// Store the beginning year opening price</w:t>
+      </w:r>
+      <w:r>
+        <w:br/>
+      </w:r>
+      <w:r>
+        <w:tab/>
+      </w:r>
+      <w:proofErr w:type="spellStart"/>
+      <w:r>
+        <w:t>yearBeginPrice</w:t>
+      </w:r>
+      <w:proofErr w:type="spellEnd"/>
+      <w:r>
+        <w:t>[</w:t>
+      </w:r>
+      <w:proofErr w:type="spellStart"/>
+      <w:r>
+        <w:t>i</w:t>
+      </w:r>
+      <w:proofErr w:type="spellEnd"/>
+      <w:r>
+        <w:t>]</w:t>
+      </w:r>
+      <w:r>
+        <w:t xml:space="preserve"> = &lt;open&gt;</w:t>
+      </w:r>
+    </w:p>
+    <w:p>
+      <w:pPr>
+        <w:ind w:left="1440" w:firstLine="720"/>
+      </w:pPr>
+      <w:r>
+        <w:lastRenderedPageBreak/>
+        <w:t>// start tracking volume</w:t>
+      </w:r>
+      <w:r>
+        <w:br/>
+      </w:r>
+      <w:r>
+        <w:tab/>
+      </w:r>
+      <w:proofErr w:type="spellStart"/>
+      <w:r>
+        <w:t>totalVolume</w:t>
+      </w:r>
+      <w:proofErr w:type="spellEnd"/>
+      <w:r>
+        <w:t>[</w:t>
+      </w:r>
+      <w:proofErr w:type="spellStart"/>
+      <w:r>
+        <w:t>i</w:t>
+      </w:r>
+      <w:proofErr w:type="spellEnd"/>
+      <w:r>
+        <w:t>]</w:t>
+      </w:r>
+      <w:r>
+        <w:t xml:space="preserve"> += &lt;vol&gt;</w:t>
+      </w:r>
+    </w:p>
+    <w:p>
+      <w:pPr>
+        <w:ind w:left="1440"/>
+      </w:pPr>
+      <w:r>
+        <w:t>// If we are capturing data for the same ticker value at index ‘</w:t>
+      </w:r>
+      <w:proofErr w:type="spellStart"/>
+      <w:r>
+        <w:t>i</w:t>
+      </w:r>
+      <w:proofErr w:type="spellEnd"/>
+      <w:r>
+        <w:t>’</w:t>
+      </w:r>
+      <w:r>
+        <w:br/>
+      </w:r>
+      <w:r>
+        <w:t>else if</w:t>
+      </w:r>
+      <w:r>
+        <w:t xml:space="preserve"> </w:t>
+      </w:r>
+      <w:r>
+        <w:t>ticker[</w:t>
+      </w:r>
+      <w:proofErr w:type="spellStart"/>
+      <w:r>
+        <w:t>i</w:t>
+      </w:r>
+      <w:proofErr w:type="spellEnd"/>
+      <w:r>
+        <w:t>] = &lt;ticker&gt;</w:t>
+      </w:r>
+      <w:r>
+        <w:t xml:space="preserve">  // not sure I need ‘else if’.  May just need ‘else’</w:t>
+      </w:r>
+    </w:p>
+    <w:p>
+      <w:pPr>
+        <w:ind w:left="1440"/>
+      </w:pPr>
+      <w:r>
+        <w:tab/>
+      </w:r>
+      <w:r>
+        <w:t>// Capture the closing price… this will change ‘til all records for the ticker viewed</w:t>
+      </w:r>
+      <w:r>
+        <w:br/>
+      </w:r>
+      <w:r>
+        <w:tab/>
+      </w:r>
+      <w:proofErr w:type="spellStart"/>
+      <w:r>
+        <w:t>yearEndPrice</w:t>
+      </w:r>
+      <w:proofErr w:type="spellEnd"/>
+      <w:r>
+        <w:t>[</w:t>
+      </w:r>
+      <w:proofErr w:type="spellStart"/>
+      <w:r>
+        <w:t>i</w:t>
+      </w:r>
+      <w:proofErr w:type="spellEnd"/>
+      <w:r>
+        <w:t>] = &lt;close&gt;</w:t>
+      </w:r>
+    </w:p>
+    <w:p>
+      <w:pPr>
+        <w:ind w:left="2160"/>
+      </w:pPr>
+      <w:r>
+        <w:t xml:space="preserve">// </w:t>
+      </w:r>
+      <w:r>
+        <w:t>continue adding</w:t>
+      </w:r>
+      <w:r>
+        <w:t xml:space="preserve"> tracking volume</w:t>
+      </w:r>
+      <w:r>
+        <w:t xml:space="preserve"> to total volume</w:t>
+      </w:r>
+      <w:r>
+        <w:br/>
+      </w:r>
+      <w:proofErr w:type="spellStart"/>
+      <w:r>
+        <w:t>totalVolume</w:t>
+      </w:r>
+      <w:proofErr w:type="spellEnd"/>
+      <w:r>
+        <w:t xml:space="preserve"> += &lt;vol&gt;</w:t>
+      </w:r>
+    </w:p>
+    <w:p>
+      <w:pPr>
+        <w:pStyle w:val="ListParagraph"/>
+        <w:rPr>
+          <w:i/>
+          <w:iCs/>
+        </w:rPr>
+      </w:pPr>
+    </w:p>
+    <w:p>
+      <w:pPr>
+        <w:pStyle w:val="ListParagraph"/>
+        <w:rPr>
+          <w:b/>
+          <w:bCs/>
+          <w:i/>
+          <w:iCs/>
+        </w:rPr>
+      </w:pPr>
+      <w:r>
+        <w:rPr>
+          <w:b/>
+          <w:bCs/>
+          <w:i/>
+          <w:iCs/>
+        </w:rPr>
+        <w:t xml:space="preserve">*** Pseudocode for part </w:t>
+      </w:r>
+      <w:r>
+        <w:rPr>
+          <w:b/>
+          <w:bCs/>
+          <w:i/>
+          <w:iCs/>
+        </w:rPr>
+        <w:t>2</w:t>
+      </w:r>
+      <w:r>
+        <w:rPr>
+          <w:b/>
+          <w:bCs/>
+          <w:i/>
+          <w:iCs/>
+        </w:rPr>
+        <w:t xml:space="preserve"> ***</w:t>
+      </w:r>
+    </w:p>
+    <w:p>
+      <w:pPr>
+        <w:ind w:left="720"/>
+        <w:rPr>
+          <w:i/>
+          <w:iCs/>
+        </w:rPr>
+      </w:pPr>
+      <w:r>
+        <w:rPr>
+          <w:rFonts w:eastAsia="Times New Roman" w:cstheme="minorHAnsi"/>
+          <w:i/>
+          <w:iCs/>
+        </w:rPr>
+        <w:t>See output from part 1</w:t>
+      </w:r>
+      <w:r>
+        <w:rPr>
+          <w:rFonts w:eastAsia="Times New Roman" w:cstheme="minorHAnsi"/>
+          <w:i/>
+          <w:iCs/>
+        </w:rPr>
+        <w:br/>
+      </w:r>
+      <w:r>
+        <w:rPr>
+          <w:rFonts w:eastAsia="Times New Roman" w:cstheme="minorHAnsi"/>
+          <w:i/>
+          <w:iCs/>
+        </w:rPr>
+        <w:t>…</w:t>
+      </w:r>
+      <w:r>
+        <w:rPr>
+          <w:rFonts w:eastAsia="Times New Roman" w:cstheme="minorHAnsi"/>
+          <w:i/>
+          <w:iCs/>
+        </w:rPr>
+        <w:t>conditional formatting that will highlight positive change in green and negative change in red</w:t>
+      </w:r>
+    </w:p>
+    <w:p>
+      <w:pPr>
+        <w:pStyle w:val="ListParagraph"/>
+        <w:rPr>
+          <w:i/>
+          <w:iCs/>
+        </w:rPr>
+      </w:pPr>
+    </w:p>
+    <w:p>
+      <w:pPr>
+        <w:pStyle w:val="ListParagraph"/>
+        <w:rPr>
+          <w:b/>
+          <w:bCs/>
+          <w:i/>
+          <w:iCs/>
+        </w:rPr>
+      </w:pPr>
+      <w:r>
+        <w:rPr>
+          <w:b/>
+          <w:bCs/>
+          <w:i/>
+          <w:iCs/>
+        </w:rPr>
+        <w:t xml:space="preserve">*** Pseudocode for </w:t>
+      </w:r>
+      <w:r>
+        <w:rPr>
+          <w:b/>
+          <w:bCs/>
+          <w:i/>
+          <w:iCs/>
+        </w:rPr>
+        <w:t>Challenge 1</w:t>
+      </w:r>
+      <w:r>
+        <w:rPr>
+          <w:b/>
+          <w:bCs/>
+          <w:i/>
+          <w:iCs/>
+        </w:rPr>
+        <w:t xml:space="preserve"> ***</w:t>
+      </w:r>
+    </w:p>
+    <w:p>
+      <w:pPr>
+        <w:ind w:left="720"/>
+        <w:rPr>
+          <w:rFonts w:eastAsia="Times New Roman" w:cstheme="minorHAnsi"/>
+          <w:i/>
+          <w:iCs/>
+        </w:rPr>
+      </w:pPr>
+      <w:r>
+        <w:rPr>
+          <w:rFonts w:eastAsia="Times New Roman" w:cstheme="minorHAnsi"/>
+          <w:i/>
+          <w:iCs/>
+        </w:rPr>
+        <w:t>Your solution will also be able to return the stock with the "Greatest % increase", "Greatest % Decrease" and "Greatest total volume".</w:t>
+      </w:r>
+    </w:p>
+    <w:p>
+      <w:pPr>
+        <w:ind w:left="720"/>
+        <w:rPr>
+          <w:rFonts w:eastAsia="Times New Roman" w:cstheme="minorHAnsi"/>
+        </w:rPr>
+      </w:pPr>
+      <w:r>
+        <w:rPr>
+          <w:rFonts w:eastAsia="Times New Roman" w:cstheme="minorHAnsi"/>
+        </w:rPr>
+        <w:t>See output from part 1</w:t>
+      </w:r>
+    </w:p>
+    <w:p>
+      <w:pPr>
+        <w:pStyle w:val="ListParagraph"/>
+        <w:rPr>
+          <w:b/>
+          <w:bCs/>
+          <w:i/>
+          <w:iCs/>
+        </w:rPr>
+      </w:pPr>
+      <w:r>
+        <w:rPr>
+          <w:b/>
+          <w:bCs/>
+          <w:i/>
+          <w:iCs/>
+        </w:rPr>
+        <w:t xml:space="preserve">*** Pseudocode for Challenge </w:t>
+      </w:r>
+      <w:r>
+        <w:rPr>
+          <w:b/>
+          <w:bCs/>
+          <w:i/>
+          <w:iCs/>
+        </w:rPr>
+        <w:t>2</w:t>
+      </w:r>
+      <w:r>
+        <w:rPr>
+          <w:b/>
+          <w:bCs/>
+          <w:i/>
+          <w:iCs/>
+        </w:rPr>
+        <w:t xml:space="preserve"> ***</w:t>
+      </w:r>
+    </w:p>
+    <w:p>
+      <w:pPr>
+        <w:ind w:left="720"/>
+        <w:rPr>
+          <w:rFonts w:eastAsia="Times New Roman" w:cstheme="minorHAnsi"/>
+          <w:i/>
+          <w:iCs/>
+        </w:rPr>
+      </w:pPr>
+      <w:r>
+        <w:rPr>
+          <w:rFonts w:eastAsia="Times New Roman" w:cstheme="minorHAnsi"/>
+          <w:i/>
+          <w:iCs/>
+        </w:rPr>
+        <w:t>Make the appropriate adjustments to your VBA script that will allow it to run on every worksheet, i.e., every year, just by running the VBA script once.</w:t>
+      </w:r>
+    </w:p>
+    <w:p>
+      <w:pPr>
+        <w:ind w:left="720"/>
+        <w:rPr>
+          <w:rFonts w:eastAsia="Times New Roman" w:cstheme="minorHAnsi"/>
+        </w:rPr>
+      </w:pPr>
+      <w:r>
+        <w:rPr>
+          <w:rFonts w:eastAsia="Times New Roman" w:cstheme="minorHAnsi"/>
+        </w:rPr>
+        <w:t>Research how to reference tabs in script.  Run code above, starting with the first tabs, while there are still tabs to process.</w:t>
+      </w:r>
+    </w:p>
     <w:p>
       <w:pPr>
         <w:rPr>
@@ -381,24 +1555,31 @@
         <w:t>Retrieve the Data</w:t>
       </w:r>
     </w:p>
-    <w:p/>
-    <w:p>
-      <w:pPr>
-        <w:rPr>
-          <w:b/>
-          <w:bCs/>
-        </w:rPr>
-      </w:pPr>
-      <w:r>
-        <w:rPr>
-          <w:b/>
-          <w:bCs/>
-        </w:rPr>
-        <w:lastRenderedPageBreak/>
+    <w:p>
+      <w:r>
+        <w:t>See VB Scripts in Repo</w:t>
+      </w:r>
+    </w:p>
+    <w:p>
+      <w:pPr>
+        <w:rPr>
+          <w:b/>
+          <w:bCs/>
+        </w:rPr>
+      </w:pPr>
+      <w:r>
+        <w:rPr>
+          <w:b/>
+          <w:bCs/>
+        </w:rPr>
         <w:t>Assemble and Clean</w:t>
       </w:r>
     </w:p>
-    <w:p/>
+    <w:p>
+      <w:r>
+        <w:t>See VBA Excel Docs</w:t>
+      </w:r>
+    </w:p>
     <w:p>
       <w:pPr>
         <w:rPr>
@@ -415,13 +1596,9 @@
       </w:r>
     </w:p>
     <w:p>
-      <w:pPr>
-        <w:pStyle w:val="ListParagraph"/>
-        <w:rPr>
-          <w:b/>
-          <w:bCs/>
-        </w:rPr>
-      </w:pPr>
+      <w:r>
+        <w:t>See VBA Excel Docs</w:t>
+      </w:r>
     </w:p>
     <w:p>
       <w:pPr>
@@ -439,9 +1616,12 @@
       <w:pPr>
         <w:spacing w:line="240" w:lineRule="auto"/>
       </w:pPr>
-      <w:bookmarkStart w:id="2" w:name="_Hlk26028351"/>
-    </w:p>
-    <w:bookmarkEnd w:id="2"/>
+      <w:bookmarkStart w:id="1" w:name="_Hlk26028351"/>
+      <w:r>
+        <w:t>TBD</w:t>
+      </w:r>
+    </w:p>
+    <w:bookmarkEnd w:id="1"/>
     <w:p>
       <w:pPr>
         <w:rPr>
@@ -457,7 +1637,13 @@
         <w:t>Make the Call or Tell the Story</w:t>
       </w:r>
     </w:p>
-    <w:p/>
+    <w:p>
+      <w:r>
+        <w:t>NA</w:t>
+      </w:r>
+      <w:bookmarkStart w:id="2" w:name="_GoBack"/>
+      <w:bookmarkEnd w:id="2"/>
+    </w:p>
     <w:sectPr>
       <w:pgSz w:w="12240" w:h="15840"/>
       <w:pgMar w:top="1440" w:right="1440" w:bottom="1440" w:left="1440" w:header="720" w:footer="720" w:gutter="0"/>
@@ -468,9 +1654,208 @@
 </w:document>
 </file>
 
+<file path=word/endnotes.xml><?xml version="1.0" encoding="utf-8"?>
+<w:endnotes xmlns:wpc="http://schemas.microsoft.com/office/word/2010/wordprocessingCanvas" xmlns:cx="http://schemas.microsoft.com/office/drawing/2014/chartex" xmlns:cx1="http://schemas.microsoft.com/office/drawing/2015/9/8/chartex" xmlns:cx2="http://schemas.microsoft.com/office/drawing/2015/10/21/chartex" xmlns:cx3="http://schemas.microsoft.com/office/drawing/2016/5/9/chartex" xmlns:cx4="http://schemas.microsoft.com/office/drawing/2016/5/10/chartex" xmlns:cx5="http://schemas.microsoft.com/office/drawing/2016/5/11/chartex" xmlns:cx6="http://schemas.microsoft.com/office/drawing/2016/5/12/chartex" xmlns:cx7="http://schemas.microsoft.com/office/drawing/2016/5/13/chartex" xmlns:cx8="http://schemas.microsoft.com/office/drawing/2016/5/14/chartex" xmlns:mc="http://schemas.openxmlformats.org/markup-compatibility/2006" xmlns:aink="http://schemas.microsoft.com/office/drawing/2016/ink" xmlns:am3d="http://schemas.microsoft.com/office/drawing/2017/model3d" xmlns:o="urn:schemas-microsoft-com:office:office" xmlns:r="http://schemas.openxmlformats.org/officeDocument/2006/relationships" xmlns:m="http://schemas.openxmlformats.org/officeDocument/2006/math" xmlns:v="urn:schemas-microsoft-com:vml" xmlns:wp14="http://schemas.microsoft.com/office/word/2010/wordprocessingDrawing" xmlns:wp="http://schemas.openxmlformats.org/drawingml/2006/wordprocessingDrawing" xmlns:w10="urn:schemas-microsoft-com:office:word" xmlns:w="http://schemas.openxmlformats.org/wordprocessingml/2006/main" xmlns:w14="http://schemas.microsoft.com/office/word/2010/wordml" xmlns:w15="http://schemas.microsoft.com/office/word/2012/wordml" xmlns:w16cid="http://schemas.microsoft.com/office/word/2016/wordml/cid" xmlns:w16se="http://schemas.microsoft.com/office/word/2015/wordml/symex" xmlns:wpg="http://schemas.microsoft.com/office/word/2010/wordprocessingGroup" xmlns:wpi="http://schemas.microsoft.com/office/word/2010/wordprocessingInk" xmlns:wne="http://schemas.microsoft.com/office/word/2006/wordml" xmlns:wps="http://schemas.microsoft.com/office/word/2010/wordprocessingShape" mc:Ignorable="w14 w15 w16se w16cid wp14">
+  <w:endnote w:type="separator" w:id="-1">
+    <w:p>
+      <w:pPr>
+        <w:spacing w:after="0" w:line="240" w:lineRule="auto"/>
+      </w:pPr>
+      <w:r>
+        <w:separator/>
+      </w:r>
+    </w:p>
+  </w:endnote>
+  <w:endnote w:type="continuationSeparator" w:id="0">
+    <w:p>
+      <w:pPr>
+        <w:spacing w:after="0" w:line="240" w:lineRule="auto"/>
+      </w:pPr>
+      <w:r>
+        <w:continuationSeparator/>
+      </w:r>
+    </w:p>
+  </w:endnote>
+</w:endnotes>
+</file>
+
+<file path=word/footnotes.xml><?xml version="1.0" encoding="utf-8"?>
+<w:footnotes xmlns:wpc="http://schemas.microsoft.com/office/word/2010/wordprocessingCanvas" xmlns:cx="http://schemas.microsoft.com/office/drawing/2014/chartex" xmlns:cx1="http://schemas.microsoft.com/office/drawing/2015/9/8/chartex" xmlns:cx2="http://schemas.microsoft.com/office/drawing/2015/10/21/chartex" xmlns:cx3="http://schemas.microsoft.com/office/drawing/2016/5/9/chartex" xmlns:cx4="http://schemas.microsoft.com/office/drawing/2016/5/10/chartex" xmlns:cx5="http://schemas.microsoft.com/office/drawing/2016/5/11/chartex" xmlns:cx6="http://schemas.microsoft.com/office/drawing/2016/5/12/chartex" xmlns:cx7="http://schemas.microsoft.com/office/drawing/2016/5/13/chartex" xmlns:cx8="http://schemas.microsoft.com/office/drawing/2016/5/14/chartex" xmlns:mc="http://schemas.openxmlformats.org/markup-compatibility/2006" xmlns:aink="http://schemas.microsoft.com/office/drawing/2016/ink" xmlns:am3d="http://schemas.microsoft.com/office/drawing/2017/model3d" xmlns:o="urn:schemas-microsoft-com:office:office" xmlns:r="http://schemas.openxmlformats.org/officeDocument/2006/relationships" xmlns:m="http://schemas.openxmlformats.org/officeDocument/2006/math" xmlns:v="urn:schemas-microsoft-com:vml" xmlns:wp14="http://schemas.microsoft.com/office/word/2010/wordprocessingDrawing" xmlns:wp="http://schemas.openxmlformats.org/drawingml/2006/wordprocessingDrawing" xmlns:w10="urn:schemas-microsoft-com:office:word" xmlns:w="http://schemas.openxmlformats.org/wordprocessingml/2006/main" xmlns:w14="http://schemas.microsoft.com/office/word/2010/wordml" xmlns:w15="http://schemas.microsoft.com/office/word/2012/wordml" xmlns:w16cid="http://schemas.microsoft.com/office/word/2016/wordml/cid" xmlns:w16se="http://schemas.microsoft.com/office/word/2015/wordml/symex" xmlns:wpg="http://schemas.microsoft.com/office/word/2010/wordprocessingGroup" xmlns:wpi="http://schemas.microsoft.com/office/word/2010/wordprocessingInk" xmlns:wne="http://schemas.microsoft.com/office/word/2006/wordml" xmlns:wps="http://schemas.microsoft.com/office/word/2010/wordprocessingShape" mc:Ignorable="w14 w15 w16se w16cid wp14">
+  <w:footnote w:type="separator" w:id="-1">
+    <w:p>
+      <w:pPr>
+        <w:spacing w:after="0" w:line="240" w:lineRule="auto"/>
+      </w:pPr>
+      <w:r>
+        <w:separator/>
+      </w:r>
+    </w:p>
+  </w:footnote>
+  <w:footnote w:type="continuationSeparator" w:id="0">
+    <w:p>
+      <w:pPr>
+        <w:spacing w:after="0" w:line="240" w:lineRule="auto"/>
+      </w:pPr>
+      <w:r>
+        <w:continuationSeparator/>
+      </w:r>
+    </w:p>
+  </w:footnote>
+</w:footnotes>
+</file>
+
 <file path=word/numbering.xml><?xml version="1.0" encoding="utf-8"?>
 <w:numbering xmlns:wpc="http://schemas.microsoft.com/office/word/2010/wordprocessingCanvas" xmlns:cx="http://schemas.microsoft.com/office/drawing/2014/chartex" xmlns:cx1="http://schemas.microsoft.com/office/drawing/2015/9/8/chartex" xmlns:cx2="http://schemas.microsoft.com/office/drawing/2015/10/21/chartex" xmlns:cx3="http://schemas.microsoft.com/office/drawing/2016/5/9/chartex" xmlns:cx4="http://schemas.microsoft.com/office/drawing/2016/5/10/chartex" xmlns:cx5="http://schemas.microsoft.com/office/drawing/2016/5/11/chartex" xmlns:cx6="http://schemas.microsoft.com/office/drawing/2016/5/12/chartex" xmlns:cx7="http://schemas.microsoft.com/office/drawing/2016/5/13/chartex" xmlns:cx8="http://schemas.microsoft.com/office/drawing/2016/5/14/chartex" xmlns:mc="http://schemas.openxmlformats.org/markup-compatibility/2006" xmlns:aink="http://schemas.microsoft.com/office/drawing/2016/ink" xmlns:am3d="http://schemas.microsoft.com/office/drawing/2017/model3d" xmlns:o="urn:schemas-microsoft-com:office:office" xmlns:r="http://schemas.openxmlformats.org/officeDocument/2006/relationships" xmlns:m="http://schemas.openxmlformats.org/officeDocument/2006/math" xmlns:v="urn:schemas-microsoft-com:vml" xmlns:wp14="http://schemas.microsoft.com/office/word/2010/wordprocessingDrawing" xmlns:wp="http://schemas.openxmlformats.org/drawingml/2006/wordprocessingDrawing" xmlns:w10="urn:schemas-microsoft-com:office:word" xmlns:w="http://schemas.openxmlformats.org/wordprocessingml/2006/main" xmlns:w14="http://schemas.microsoft.com/office/word/2010/wordml" xmlns:w15="http://schemas.microsoft.com/office/word/2012/wordml" xmlns:w16cid="http://schemas.microsoft.com/office/word/2016/wordml/cid" xmlns:w16se="http://schemas.microsoft.com/office/word/2015/wordml/symex" xmlns:wpg="http://schemas.microsoft.com/office/word/2010/wordprocessingGroup" xmlns:wpi="http://schemas.microsoft.com/office/word/2010/wordprocessingInk" xmlns:wne="http://schemas.microsoft.com/office/word/2006/wordml" xmlns:wps="http://schemas.microsoft.com/office/word/2010/wordprocessingShape" mc:Ignorable="w14 w15 w16se w16cid wp14">
   <w:abstractNum w:abstractNumId="0" w15:restartNumberingAfterBreak="0">
+    <w:nsid w:val="06495CA0"/>
+    <w:multiLevelType w:val="multilevel"/>
+    <w:tmpl w:val="53B6D8F6"/>
+    <w:lvl w:ilvl="0">
+      <w:start w:val="1"/>
+      <w:numFmt w:val="bullet"/>
+      <w:lvlText w:val=""/>
+      <w:lvlJc w:val="left"/>
+      <w:pPr>
+        <w:tabs>
+          <w:tab w:val="num" w:pos="720"/>
+        </w:tabs>
+        <w:ind w:left="720" w:hanging="360"/>
+      </w:pPr>
+      <w:rPr>
+        <w:rFonts w:ascii="Symbol" w:hAnsi="Symbol" w:hint="default"/>
+        <w:sz w:val="20"/>
+      </w:rPr>
+    </w:lvl>
+    <w:lvl w:ilvl="1" w:tentative="1">
+      <w:start w:val="1"/>
+      <w:numFmt w:val="bullet"/>
+      <w:lvlText w:val="o"/>
+      <w:lvlJc w:val="left"/>
+      <w:pPr>
+        <w:tabs>
+          <w:tab w:val="num" w:pos="1440"/>
+        </w:tabs>
+        <w:ind w:left="1440" w:hanging="360"/>
+      </w:pPr>
+      <w:rPr>
+        <w:rFonts w:ascii="Courier New" w:hAnsi="Courier New" w:hint="default"/>
+        <w:sz w:val="20"/>
+      </w:rPr>
+    </w:lvl>
+    <w:lvl w:ilvl="2" w:tentative="1">
+      <w:start w:val="1"/>
+      <w:numFmt w:val="bullet"/>
+      <w:lvlText w:val=""/>
+      <w:lvlJc w:val="left"/>
+      <w:pPr>
+        <w:tabs>
+          <w:tab w:val="num" w:pos="2160"/>
+        </w:tabs>
+        <w:ind w:left="2160" w:hanging="360"/>
+      </w:pPr>
+      <w:rPr>
+        <w:rFonts w:ascii="Wingdings" w:hAnsi="Wingdings" w:hint="default"/>
+        <w:sz w:val="20"/>
+      </w:rPr>
+    </w:lvl>
+    <w:lvl w:ilvl="3" w:tentative="1">
+      <w:start w:val="1"/>
+      <w:numFmt w:val="bullet"/>
+      <w:lvlText w:val=""/>
+      <w:lvlJc w:val="left"/>
+      <w:pPr>
+        <w:tabs>
+          <w:tab w:val="num" w:pos="2880"/>
+        </w:tabs>
+        <w:ind w:left="2880" w:hanging="360"/>
+      </w:pPr>
+      <w:rPr>
+        <w:rFonts w:ascii="Wingdings" w:hAnsi="Wingdings" w:hint="default"/>
+        <w:sz w:val="20"/>
+      </w:rPr>
+    </w:lvl>
+    <w:lvl w:ilvl="4" w:tentative="1">
+      <w:start w:val="1"/>
+      <w:numFmt w:val="bullet"/>
+      <w:lvlText w:val=""/>
+      <w:lvlJc w:val="left"/>
+      <w:pPr>
+        <w:tabs>
+          <w:tab w:val="num" w:pos="3600"/>
+        </w:tabs>
+        <w:ind w:left="3600" w:hanging="360"/>
+      </w:pPr>
+      <w:rPr>
+        <w:rFonts w:ascii="Wingdings" w:hAnsi="Wingdings" w:hint="default"/>
+        <w:sz w:val="20"/>
+      </w:rPr>
+    </w:lvl>
+    <w:lvl w:ilvl="5" w:tentative="1">
+      <w:start w:val="1"/>
+      <w:numFmt w:val="bullet"/>
+      <w:lvlText w:val=""/>
+      <w:lvlJc w:val="left"/>
+      <w:pPr>
+        <w:tabs>
+          <w:tab w:val="num" w:pos="4320"/>
+        </w:tabs>
+        <w:ind w:left="4320" w:hanging="360"/>
+      </w:pPr>
+      <w:rPr>
+        <w:rFonts w:ascii="Wingdings" w:hAnsi="Wingdings" w:hint="default"/>
+        <w:sz w:val="20"/>
+      </w:rPr>
+    </w:lvl>
+    <w:lvl w:ilvl="6" w:tentative="1">
+      <w:start w:val="1"/>
+      <w:numFmt w:val="bullet"/>
+      <w:lvlText w:val=""/>
+      <w:lvlJc w:val="left"/>
+      <w:pPr>
+        <w:tabs>
+          <w:tab w:val="num" w:pos="5040"/>
+        </w:tabs>
+        <w:ind w:left="5040" w:hanging="360"/>
+      </w:pPr>
+      <w:rPr>
+        <w:rFonts w:ascii="Wingdings" w:hAnsi="Wingdings" w:hint="default"/>
+        <w:sz w:val="20"/>
+      </w:rPr>
+    </w:lvl>
+    <w:lvl w:ilvl="7" w:tentative="1">
+      <w:start w:val="1"/>
+      <w:numFmt w:val="bullet"/>
+      <w:lvlText w:val=""/>
+      <w:lvlJc w:val="left"/>
+      <w:pPr>
+        <w:tabs>
+          <w:tab w:val="num" w:pos="5760"/>
+        </w:tabs>
+        <w:ind w:left="5760" w:hanging="360"/>
+      </w:pPr>
+      <w:rPr>
+        <w:rFonts w:ascii="Wingdings" w:hAnsi="Wingdings" w:hint="default"/>
+        <w:sz w:val="20"/>
+      </w:rPr>
+    </w:lvl>
+    <w:lvl w:ilvl="8" w:tentative="1">
+      <w:start w:val="1"/>
+      <w:numFmt w:val="bullet"/>
+      <w:lvlText w:val=""/>
+      <w:lvlJc w:val="left"/>
+      <w:pPr>
+        <w:tabs>
+          <w:tab w:val="num" w:pos="6480"/>
+        </w:tabs>
+        <w:ind w:left="6480" w:hanging="360"/>
+      </w:pPr>
+      <w:rPr>
+        <w:rFonts w:ascii="Wingdings" w:hAnsi="Wingdings" w:hint="default"/>
+        <w:sz w:val="20"/>
+      </w:rPr>
+    </w:lvl>
+  </w:abstractNum>
+  <w:abstractNum w:abstractNumId="1" w15:restartNumberingAfterBreak="0">
     <w:nsid w:val="09E9705D"/>
     <w:multiLevelType w:val="hybridMultilevel"/>
     <w:tmpl w:val="1F4AD63E"/>
@@ -582,7 +1967,7 @@
       </w:rPr>
     </w:lvl>
   </w:abstractNum>
-  <w:abstractNum w:abstractNumId="1" w15:restartNumberingAfterBreak="0">
+  <w:abstractNum w:abstractNumId="2" w15:restartNumberingAfterBreak="0">
     <w:nsid w:val="23C45F5E"/>
     <w:multiLevelType w:val="hybridMultilevel"/>
     <w:tmpl w:val="B50647DE"/>
@@ -695,10 +2080,10 @@
       </w:rPr>
     </w:lvl>
   </w:abstractNum>
-  <w:abstractNum w:abstractNumId="2" w15:restartNumberingAfterBreak="0">
+  <w:abstractNum w:abstractNumId="3" w15:restartNumberingAfterBreak="0">
     <w:nsid w:val="3A6B5D15"/>
     <w:multiLevelType w:val="multilevel"/>
-    <w:tmpl w:val="4E20A942"/>
+    <w:tmpl w:val="528AE216"/>
     <w:lvl w:ilvl="0">
       <w:start w:val="1"/>
       <w:numFmt w:val="bullet"/>
@@ -731,23 +2116,19 @@
         <w:sz w:val="20"/>
       </w:rPr>
     </w:lvl>
-    <w:lvl w:ilvl="2" w:tentative="1">
-      <w:start w:val="1"/>
-      <w:numFmt w:val="bullet"/>
-      <w:lvlText w:val=""/>
-      <w:lvlJc w:val="left"/>
-      <w:pPr>
-        <w:tabs>
-          <w:tab w:val="num" w:pos="2160"/>
-        </w:tabs>
-        <w:ind w:left="2160" w:hanging="360"/>
-      </w:pPr>
-      <w:rPr>
-        <w:rFonts w:ascii="Wingdings" w:hAnsi="Wingdings" w:hint="default"/>
-        <w:sz w:val="20"/>
-      </w:rPr>
-    </w:lvl>
-    <w:lvl w:ilvl="3" w:tentative="1">
+    <w:lvl w:ilvl="2">
+      <w:start w:val="1"/>
+      <w:numFmt w:val="upperRoman"/>
+      <w:lvlText w:val="%3."/>
+      <w:lvlJc w:val="left"/>
+      <w:pPr>
+        <w:ind w:left="2520" w:hanging="720"/>
+      </w:pPr>
+      <w:rPr>
+        <w:rFonts w:hint="default"/>
+      </w:rPr>
+    </w:lvl>
+    <w:lvl w:ilvl="3">
       <w:start w:val="1"/>
       <w:numFmt w:val="bullet"/>
       <w:lvlText w:val=""/>
@@ -763,20 +2144,16 @@
         <w:sz w:val="20"/>
       </w:rPr>
     </w:lvl>
-    <w:lvl w:ilvl="4" w:tentative="1">
-      <w:start w:val="1"/>
-      <w:numFmt w:val="bullet"/>
-      <w:lvlText w:val=""/>
-      <w:lvlJc w:val="left"/>
-      <w:pPr>
-        <w:tabs>
-          <w:tab w:val="num" w:pos="3600"/>
-        </w:tabs>
+    <w:lvl w:ilvl="4">
+      <w:start w:val="1"/>
+      <w:numFmt w:val="bullet"/>
+      <w:lvlText w:val="-"/>
+      <w:lvlJc w:val="left"/>
+      <w:pPr>
         <w:ind w:left="3600" w:hanging="360"/>
       </w:pPr>
       <w:rPr>
-        <w:rFonts w:ascii="Wingdings" w:hAnsi="Wingdings" w:hint="default"/>
-        <w:sz w:val="20"/>
+        <w:rFonts w:ascii="Calibri" w:eastAsiaTheme="minorHAnsi" w:hAnsi="Calibri" w:cs="Calibri" w:hint="default"/>
       </w:rPr>
     </w:lvl>
     <w:lvl w:ilvl="5" w:tentative="1">
@@ -844,7 +2221,7 @@
       </w:rPr>
     </w:lvl>
   </w:abstractNum>
-  <w:abstractNum w:abstractNumId="3" w15:restartNumberingAfterBreak="0">
+  <w:abstractNum w:abstractNumId="4" w15:restartNumberingAfterBreak="0">
     <w:nsid w:val="41E24705"/>
     <w:multiLevelType w:val="hybridMultilevel"/>
     <w:tmpl w:val="B1D840A6"/>
@@ -930,7 +2307,7 @@
       </w:pPr>
     </w:lvl>
   </w:abstractNum>
-  <w:abstractNum w:abstractNumId="4" w15:restartNumberingAfterBreak="0">
+  <w:abstractNum w:abstractNumId="5" w15:restartNumberingAfterBreak="0">
     <w:nsid w:val="7A51557E"/>
     <w:multiLevelType w:val="hybridMultilevel"/>
     <w:tmpl w:val="00D42508"/>
@@ -1044,19 +2421,22 @@
     </w:lvl>
   </w:abstractNum>
   <w:num w:numId="1">
-    <w:abstractNumId w:val="0"/>
+    <w:abstractNumId w:val="1"/>
   </w:num>
   <w:num w:numId="2">
-    <w:abstractNumId w:val="1"/>
+    <w:abstractNumId w:val="2"/>
   </w:num>
   <w:num w:numId="3">
+    <w:abstractNumId w:val="5"/>
+  </w:num>
+  <w:num w:numId="4">
+    <w:abstractNumId w:val="3"/>
+  </w:num>
+  <w:num w:numId="5">
     <w:abstractNumId w:val="4"/>
   </w:num>
-  <w:num w:numId="4">
-    <w:abstractNumId w:val="2"/>
-  </w:num>
-  <w:num w:numId="5">
-    <w:abstractNumId w:val="3"/>
+  <w:num w:numId="6">
+    <w:abstractNumId w:val="0"/>
   </w:num>
 </w:numbering>
 </file>
@@ -1479,6 +2859,29 @@
       <w:szCs w:val="36"/>
     </w:rPr>
   </w:style>
+  <w:style w:type="paragraph" w:styleId="Heading3">
+    <w:name w:val="heading 3"/>
+    <w:basedOn w:val="Normal"/>
+    <w:next w:val="Normal"/>
+    <w:link w:val="Heading3Char"/>
+    <w:uiPriority w:val="9"/>
+    <w:semiHidden/>
+    <w:unhideWhenUsed/>
+    <w:qFormat/>
+    <w:rsid w:val="008F6A54"/>
+    <w:pPr>
+      <w:keepNext/>
+      <w:keepLines/>
+      <w:spacing w:before="40" w:after="0"/>
+      <w:outlineLvl w:val="2"/>
+    </w:pPr>
+    <w:rPr>
+      <w:rFonts w:asciiTheme="majorHAnsi" w:eastAsiaTheme="majorEastAsia" w:hAnsiTheme="majorHAnsi" w:cstheme="majorBidi"/>
+      <w:color w:val="1F3763" w:themeColor="accent1" w:themeShade="7F"/>
+      <w:sz w:val="24"/>
+      <w:szCs w:val="24"/>
+    </w:rPr>
+  </w:style>
   <w:style w:type="character" w:default="1" w:styleId="DefaultParagraphFont">
     <w:name w:val="Default Paragraph Font"/>
     <w:uiPriority w:val="1"/>
@@ -1559,7 +2962,6 @@
     <w:name w:val="Normal (Web)"/>
     <w:basedOn w:val="Normal"/>
     <w:uiPriority w:val="99"/>
-    <w:semiHidden/>
     <w:unhideWhenUsed/>
     <w:rsid w:val="006108FE"/>
     <w:pPr>
@@ -1570,6 +2972,64 @@
       <w:sz w:val="24"/>
       <w:szCs w:val="24"/>
     </w:rPr>
+  </w:style>
+  <w:style w:type="character" w:customStyle="1" w:styleId="Heading3Char">
+    <w:name w:val="Heading 3 Char"/>
+    <w:basedOn w:val="DefaultParagraphFont"/>
+    <w:link w:val="Heading3"/>
+    <w:uiPriority w:val="9"/>
+    <w:semiHidden/>
+    <w:rsid w:val="008F6A54"/>
+    <w:rPr>
+      <w:rFonts w:asciiTheme="majorHAnsi" w:eastAsiaTheme="majorEastAsia" w:hAnsiTheme="majorHAnsi" w:cstheme="majorBidi"/>
+      <w:color w:val="1F3763" w:themeColor="accent1" w:themeShade="7F"/>
+      <w:sz w:val="24"/>
+      <w:szCs w:val="24"/>
+    </w:rPr>
+  </w:style>
+  <w:style w:type="paragraph" w:styleId="Header">
+    <w:name w:val="header"/>
+    <w:basedOn w:val="Normal"/>
+    <w:link w:val="HeaderChar"/>
+    <w:uiPriority w:val="99"/>
+    <w:unhideWhenUsed/>
+    <w:rsid w:val="005065D5"/>
+    <w:pPr>
+      <w:tabs>
+        <w:tab w:val="center" w:pos="4680"/>
+        <w:tab w:val="right" w:pos="9360"/>
+      </w:tabs>
+      <w:spacing w:after="0" w:line="240" w:lineRule="auto"/>
+    </w:pPr>
+  </w:style>
+  <w:style w:type="character" w:customStyle="1" w:styleId="HeaderChar">
+    <w:name w:val="Header Char"/>
+    <w:basedOn w:val="DefaultParagraphFont"/>
+    <w:link w:val="Header"/>
+    <w:uiPriority w:val="99"/>
+    <w:rsid w:val="005065D5"/>
+  </w:style>
+  <w:style w:type="paragraph" w:styleId="Footer">
+    <w:name w:val="footer"/>
+    <w:basedOn w:val="Normal"/>
+    <w:link w:val="FooterChar"/>
+    <w:uiPriority w:val="99"/>
+    <w:unhideWhenUsed/>
+    <w:rsid w:val="005065D5"/>
+    <w:pPr>
+      <w:tabs>
+        <w:tab w:val="center" w:pos="4680"/>
+        <w:tab w:val="right" w:pos="9360"/>
+      </w:tabs>
+      <w:spacing w:after="0" w:line="240" w:lineRule="auto"/>
+    </w:pPr>
+  </w:style>
+  <w:style w:type="character" w:customStyle="1" w:styleId="FooterChar">
+    <w:name w:val="Footer Char"/>
+    <w:basedOn w:val="DefaultParagraphFont"/>
+    <w:link w:val="Footer"/>
+    <w:uiPriority w:val="99"/>
+    <w:rsid w:val="005065D5"/>
   </w:style>
 </w:styles>
 </file>
@@ -1874,7 +3334,7 @@
 </file>
 
 <file path=customXml/itemProps1.xml><?xml version="1.0" encoding="utf-8"?>
-<ds:datastoreItem xmlns:ds="http://schemas.openxmlformats.org/officeDocument/2006/customXml" ds:itemID="{650FE62D-52DB-45E2-87A0-2E0FC67BB3E3}">
+<ds:datastoreItem xmlns:ds="http://schemas.openxmlformats.org/officeDocument/2006/customXml" ds:itemID="{0C635B87-3364-4D1E-9F19-1B6C08A4869D}">
   <ds:schemaRefs>
     <ds:schemaRef ds:uri="http://schemas.openxmlformats.org/officeDocument/2006/bibliography"/>
   </ds:schemaRefs>

</xml_diff>

<commit_message>
Added tickerIndex to capture output row
</commit_message>
<xml_diff>
--- a/Stock-Market-Analysis.docx
+++ b/Stock-Market-Analysis.docx
@@ -97,21 +97,7 @@
         <w:rPr>
           <w:rFonts w:eastAsia="Times New Roman" w:cstheme="minorHAnsi"/>
         </w:rPr>
-        <w:t xml:space="preserve">The ticker </w:t>
-      </w:r>
-      <w:proofErr w:type="gramStart"/>
-      <w:r>
-        <w:rPr>
-          <w:rFonts w:eastAsia="Times New Roman" w:cstheme="minorHAnsi"/>
-        </w:rPr>
-        <w:t>symbol</w:t>
-      </w:r>
-      <w:proofErr w:type="gramEnd"/>
-      <w:r>
-        <w:rPr>
-          <w:rFonts w:eastAsia="Times New Roman" w:cstheme="minorHAnsi"/>
-        </w:rPr>
-        <w:t>.</w:t>
+        <w:t>The ticker symbol.</w:t>
       </w:r>
     </w:p>
     <w:p>
@@ -307,25 +293,7 @@
           <w:sz w:val="22"/>
           <w:szCs w:val="22"/>
         </w:rPr>
-        <w:t xml:space="preserve">Make sure that the script acts the same on each sheet. The joy of VBA is to take the tediousness out of repetitive task and run </w:t>
-      </w:r>
-      <w:proofErr w:type="gramStart"/>
-      <w:r>
-        <w:rPr>
-          <w:rFonts w:asciiTheme="minorHAnsi" w:hAnsiTheme="minorHAnsi" w:cstheme="minorHAnsi"/>
-          <w:sz w:val="22"/>
-          <w:szCs w:val="22"/>
-        </w:rPr>
-        <w:t>over and over again</w:t>
-      </w:r>
-      <w:proofErr w:type="gramEnd"/>
-      <w:r>
-        <w:rPr>
-          <w:rFonts w:asciiTheme="minorHAnsi" w:hAnsiTheme="minorHAnsi" w:cstheme="minorHAnsi"/>
-          <w:sz w:val="22"/>
-          <w:szCs w:val="22"/>
-        </w:rPr>
-        <w:t xml:space="preserve"> with a click of the button.</w:t>
+        <w:t>Make sure that the script acts the same on each sheet. The joy of VBA is to take the tediousness out of repetitive task and run over and over again with a click of the button.</w:t>
       </w:r>
     </w:p>
     <w:p>
@@ -613,13 +581,8 @@
         </w:tabs>
         <w:ind w:left="1800"/>
       </w:pPr>
-      <w:proofErr w:type="spellStart"/>
-      <w:r>
-        <w:t>yearBeginPrice</w:t>
-      </w:r>
-      <w:proofErr w:type="spellEnd"/>
-      <w:r>
-        <w:t>[] Double</w:t>
+      <w:r>
+        <w:t>yearBeginPrice[] Double</w:t>
       </w:r>
       <w:r>
         <w:tab/>
@@ -644,13 +607,8 @@
         </w:tabs>
         <w:ind w:left="1800"/>
       </w:pPr>
-      <w:proofErr w:type="spellStart"/>
-      <w:r>
-        <w:t>yearEndPrice</w:t>
-      </w:r>
-      <w:proofErr w:type="spellEnd"/>
-      <w:r>
-        <w:t>[] Double</w:t>
+      <w:r>
+        <w:t>yearEndPrice[] Double</w:t>
       </w:r>
       <w:r>
         <w:tab/>
@@ -670,13 +628,8 @@
         </w:tabs>
         <w:ind w:left="1800"/>
       </w:pPr>
-      <w:proofErr w:type="spellStart"/>
-      <w:r>
-        <w:t>totalVolume</w:t>
-      </w:r>
-      <w:proofErr w:type="spellEnd"/>
-      <w:r>
-        <w:t xml:space="preserve">[] Integer </w:t>
+      <w:r>
+        <w:t xml:space="preserve">totalVolume[] Integer </w:t>
       </w:r>
       <w:r>
         <w:tab/>
@@ -696,16 +649,16 @@
         </w:tabs>
         <w:ind w:left="1800"/>
       </w:pPr>
-      <w:proofErr w:type="spellStart"/>
-      <w:r>
-        <w:t>priceChangeUSD</w:t>
-      </w:r>
-      <w:proofErr w:type="spellEnd"/>
-      <w:r>
-        <w:t>[]</w:t>
-      </w:r>
-      <w:r>
-        <w:tab/>
+      <w:r>
+        <w:t>priceChangeUSD[]</w:t>
+      </w:r>
+      <w:r>
+        <w:t xml:space="preserve"> </w:t>
+      </w:r>
+      <w:r>
+        <w:t>Double</w:t>
+      </w:r>
+      <w:r>
         <w:t xml:space="preserve"> </w:t>
       </w:r>
       <w:r>
@@ -728,17 +681,37 @@
         </w:tabs>
         <w:ind w:left="1800"/>
       </w:pPr>
-      <w:proofErr w:type="spellStart"/>
-      <w:r>
-        <w:t>priceChangePercent</w:t>
-      </w:r>
-      <w:proofErr w:type="spellEnd"/>
-      <w:r>
-        <w:t>[]</w:t>
-      </w:r>
-      <w:r>
-        <w:tab/>
+      <w:r>
+        <w:t>priceChangePercent[]</w:t>
+      </w:r>
+      <w:r>
+        <w:t xml:space="preserve"> </w:t>
+      </w:r>
+      <w:r>
+        <w:t>Double</w:t>
+      </w:r>
+      <w:r>
+        <w:t xml:space="preserve"> </w:t>
+      </w:r>
+      <w:r>
         <w:t>= 0.00</w:t>
+      </w:r>
+    </w:p>
+    <w:p>
+      <w:pPr>
+        <w:pStyle w:val="ListParagraph"/>
+        <w:numPr>
+          <w:ilvl w:val="3"/>
+          <w:numId w:val="4"/>
+        </w:numPr>
+        <w:tabs>
+          <w:tab w:val="clear" w:pos="2880"/>
+          <w:tab w:val="num" w:pos="1800"/>
+        </w:tabs>
+        <w:ind w:left="1800"/>
+      </w:pPr>
+      <w:r>
+        <w:t>tickerIndex Integer = 0</w:t>
       </w:r>
       <w:r>
         <w:br/>
@@ -822,15 +795,7 @@
         <w:ind w:left="720"/>
       </w:pPr>
       <w:r>
-        <w:t>// Loop through all records for a sheet. Store array index ‘</w:t>
-      </w:r>
-      <w:proofErr w:type="spellStart"/>
-      <w:r>
-        <w:t>i</w:t>
-      </w:r>
-      <w:proofErr w:type="spellEnd"/>
-      <w:r>
-        <w:t>’ to iterate through arrays</w:t>
+        <w:t>// Loop through all records for a sheet. Store array index ‘i’ to iterate through arrays</w:t>
       </w:r>
       <w:r>
         <w:br/>
@@ -839,15 +804,24 @@
         <w:t xml:space="preserve">(loop) While more </w:t>
       </w:r>
       <w:r>
-        <w:t>records (</w:t>
-      </w:r>
-      <w:proofErr w:type="spellStart"/>
-      <w:r>
-        <w:t>i</w:t>
-      </w:r>
-      <w:proofErr w:type="spellEnd"/>
-      <w:r>
-        <w:t xml:space="preserve">) </w:t>
+        <w:t xml:space="preserve">records (i) </w:t>
+      </w:r>
+    </w:p>
+    <w:p>
+      <w:pPr>
+        <w:ind w:left="720"/>
+      </w:pPr>
+      <w:r>
+        <w:t>// Initialize tickerIndex to store first ticker value</w:t>
+      </w:r>
+      <w:r>
+        <w:br/>
+      </w:r>
+      <w:r>
+        <w:t>tickerIndex</w:t>
+      </w:r>
+      <w:r>
+        <w:t xml:space="preserve"> = i</w:t>
       </w:r>
     </w:p>
     <w:p>
@@ -904,11 +878,9 @@
       <w:r>
         <w:t>if ticker[</w:t>
       </w:r>
-      <w:proofErr w:type="spellStart"/>
-      <w:r>
-        <w:t>i</w:t>
-      </w:r>
-      <w:proofErr w:type="spellEnd"/>
+      <w:r>
+        <w:t>tickerIndex</w:t>
+      </w:r>
       <w:r>
         <w:t>] != &lt;ticker&gt;</w:t>
       </w:r>
@@ -929,56 +901,8 @@
       <w:r>
         <w:br/>
       </w:r>
-      <w:proofErr w:type="spellStart"/>
-      <w:r>
-        <w:t>priceChangeUSD</w:t>
-      </w:r>
-      <w:proofErr w:type="spellEnd"/>
-      <w:r>
-        <w:t>[</w:t>
-      </w:r>
-      <w:proofErr w:type="spellStart"/>
-      <w:r>
-        <w:t>i</w:t>
-      </w:r>
-      <w:proofErr w:type="spellEnd"/>
-      <w:r>
-        <w:t xml:space="preserve">] = </w:t>
-      </w:r>
-      <w:proofErr w:type="spellStart"/>
-      <w:r>
-        <w:t>yearBeginPrice</w:t>
-      </w:r>
-      <w:proofErr w:type="spellEnd"/>
-      <w:r>
-        <w:t>[</w:t>
-      </w:r>
-      <w:proofErr w:type="spellStart"/>
-      <w:r>
-        <w:t>i</w:t>
-      </w:r>
-      <w:proofErr w:type="spellEnd"/>
-      <w:r>
-        <w:t>]</w:t>
-      </w:r>
-      <w:r>
-        <w:t xml:space="preserve"> - </w:t>
-      </w:r>
-      <w:proofErr w:type="spellStart"/>
-      <w:r>
-        <w:t>yearEndPrice</w:t>
-      </w:r>
-      <w:proofErr w:type="spellEnd"/>
-      <w:r>
-        <w:t>[</w:t>
-      </w:r>
-      <w:proofErr w:type="spellStart"/>
-      <w:r>
-        <w:t>i</w:t>
-      </w:r>
-      <w:proofErr w:type="spellEnd"/>
-      <w:r>
-        <w:t>]</w:t>
+      <w:r>
+        <w:t>priceChangeUSD[i] = yearBeginPrice[i] - yearEndPrice[i]</w:t>
       </w:r>
     </w:p>
     <w:p>
@@ -989,13 +913,7 @@
         <w:t xml:space="preserve">// </w:t>
       </w:r>
       <w:r>
-        <w:t xml:space="preserve">Calculate price change </w:t>
-      </w:r>
-      <w:r>
-        <w:t xml:space="preserve">(%) </w:t>
-      </w:r>
-      <w:r>
-        <w:t>for begin year open to end year close</w:t>
+        <w:t>Calculate price change (%) for begin year open to end year close</w:t>
       </w:r>
       <w:r>
         <w:br/>
@@ -1003,78 +921,8 @@
       <w:r>
         <w:tab/>
       </w:r>
-      <w:proofErr w:type="spellStart"/>
-      <w:r>
-        <w:t>priceChangePercent</w:t>
-      </w:r>
-      <w:proofErr w:type="spellEnd"/>
-      <w:r>
-        <w:t>[</w:t>
-      </w:r>
-      <w:proofErr w:type="spellStart"/>
-      <w:r>
-        <w:t>i</w:t>
-      </w:r>
-      <w:proofErr w:type="spellEnd"/>
-      <w:r>
-        <w:t>]</w:t>
-      </w:r>
-      <w:r>
-        <w:t xml:space="preserve"> = (</w:t>
-      </w:r>
-      <w:proofErr w:type="spellStart"/>
-      <w:r>
-        <w:t>yearEndPrice</w:t>
-      </w:r>
-      <w:proofErr w:type="spellEnd"/>
-      <w:r>
-        <w:t>[</w:t>
-      </w:r>
-      <w:proofErr w:type="spellStart"/>
-      <w:r>
-        <w:t>i</w:t>
-      </w:r>
-      <w:proofErr w:type="spellEnd"/>
-      <w:r>
-        <w:t>]</w:t>
-      </w:r>
-      <w:r>
-        <w:t xml:space="preserve"> - </w:t>
-      </w:r>
-      <w:proofErr w:type="spellStart"/>
-      <w:r>
-        <w:t>yearBeginPrice</w:t>
-      </w:r>
-      <w:proofErr w:type="spellEnd"/>
-      <w:r>
-        <w:t>[</w:t>
-      </w:r>
-      <w:proofErr w:type="spellStart"/>
-      <w:r>
-        <w:t>i</w:t>
-      </w:r>
-      <w:proofErr w:type="spellEnd"/>
-      <w:r>
-        <w:t>]</w:t>
-      </w:r>
-      <w:r>
-        <w:t xml:space="preserve">) / </w:t>
-      </w:r>
-      <w:proofErr w:type="spellStart"/>
-      <w:r>
-        <w:t>yearBeginPrice</w:t>
-      </w:r>
-      <w:proofErr w:type="spellEnd"/>
-      <w:r>
-        <w:t>[</w:t>
-      </w:r>
-      <w:proofErr w:type="spellStart"/>
-      <w:r>
-        <w:t>i</w:t>
-      </w:r>
-      <w:proofErr w:type="spellEnd"/>
-      <w:r>
-        <w:t>]</w:t>
+      <w:r>
+        <w:t>priceChangePercent[i] = (yearEndPrice[i] - yearBeginPrice[i]) / yearBeginPrice[i]</w:t>
       </w:r>
     </w:p>
     <w:p>
@@ -1097,16 +945,26 @@
         <w:ind w:left="2160"/>
       </w:pPr>
       <w:r>
-        <w:t>// Move to next position in array to store values for next ticker symbol</w:t>
+        <w:t xml:space="preserve">// Move to next position in </w:t>
+      </w:r>
+      <w:r>
+        <w:t xml:space="preserve">ticker </w:t>
+      </w:r>
+      <w:r>
+        <w:t xml:space="preserve">array to store values for </w:t>
+      </w:r>
+      <w:r>
+        <w:t xml:space="preserve">the </w:t>
+      </w:r>
+      <w:r>
+        <w:t>next symbol</w:t>
       </w:r>
       <w:r>
         <w:br/>
       </w:r>
-      <w:proofErr w:type="spellStart"/>
-      <w:r>
-        <w:t>i</w:t>
-      </w:r>
-      <w:proofErr w:type="spellEnd"/>
+      <w:r>
+        <w:t>tickerIndex</w:t>
+      </w:r>
       <w:r>
         <w:t>++</w:t>
       </w:r>
@@ -1127,13 +985,13 @@
       <w:r>
         <w:t>ticker[</w:t>
       </w:r>
-      <w:proofErr w:type="spellStart"/>
-      <w:r>
-        <w:t>i</w:t>
-      </w:r>
-      <w:proofErr w:type="spellEnd"/>
-      <w:r>
-        <w:t>] != &lt;ticker&gt;</w:t>
+      <w:r>
+        <w:t>tickerIndex</w:t>
+      </w:r>
+      <w:bookmarkStart w:id="1" w:name="_GoBack"/>
+      <w:bookmarkEnd w:id="1"/>
+      <w:r>
+        <w:t>] = &lt;ticker&gt;</w:t>
       </w:r>
     </w:p>
     <w:p>
@@ -1141,6 +999,7 @@
         <w:ind w:left="1440" w:firstLine="720"/>
       </w:pPr>
       <w:r>
+        <w:lastRenderedPageBreak/>
         <w:t>// Store the beginning year opening price</w:t>
       </w:r>
       <w:r>
@@ -1149,24 +1008,8 @@
       <w:r>
         <w:tab/>
       </w:r>
-      <w:proofErr w:type="spellStart"/>
-      <w:r>
-        <w:t>yearBeginPrice</w:t>
-      </w:r>
-      <w:proofErr w:type="spellEnd"/>
-      <w:r>
-        <w:t>[</w:t>
-      </w:r>
-      <w:proofErr w:type="spellStart"/>
-      <w:r>
-        <w:t>i</w:t>
-      </w:r>
-      <w:proofErr w:type="spellEnd"/>
-      <w:r>
-        <w:t>]</w:t>
-      </w:r>
-      <w:r>
-        <w:t xml:space="preserve"> = &lt;open&gt;</w:t>
+      <w:r>
+        <w:t>yearBeginPrice[i] = &lt;open&gt;</w:t>
       </w:r>
     </w:p>
     <w:p>
@@ -1174,475 +1017,380 @@
         <w:ind w:left="1440" w:firstLine="720"/>
       </w:pPr>
       <w:r>
+        <w:t>// start tracking volume</w:t>
+      </w:r>
+      <w:r>
+        <w:br/>
+      </w:r>
+      <w:r>
+        <w:tab/>
+        <w:t>totalVolume[i] += &lt;vol&gt;</w:t>
+      </w:r>
+    </w:p>
+    <w:p>
+      <w:pPr>
+        <w:ind w:left="1440"/>
+      </w:pPr>
+      <w:r>
+        <w:t>// If we are capturing data for the same ticker value at index ‘i’</w:t>
+      </w:r>
+      <w:r>
+        <w:br/>
+      </w:r>
+      <w:r>
+        <w:t>else if</w:t>
+      </w:r>
+      <w:r>
+        <w:t xml:space="preserve"> ticker[i] = &lt;ticker&gt;  // not sure I need ‘else if’.  May just need ‘else’</w:t>
+      </w:r>
+    </w:p>
+    <w:p>
+      <w:pPr>
+        <w:ind w:left="1440"/>
+      </w:pPr>
+      <w:r>
+        <w:tab/>
+      </w:r>
+      <w:r>
+        <w:t>// Capture the closing price… this will change ‘til all records for the ticker viewed</w:t>
+      </w:r>
+      <w:r>
+        <w:br/>
+      </w:r>
+      <w:r>
+        <w:tab/>
+      </w:r>
+      <w:r>
+        <w:t>yearEndPrice[i] = &lt;close&gt;</w:t>
+      </w:r>
+    </w:p>
+    <w:p>
+      <w:pPr>
+        <w:ind w:left="2160"/>
+      </w:pPr>
+      <w:r>
+        <w:t>// continue adding tracking volume to total volume</w:t>
+      </w:r>
+      <w:r>
+        <w:br/>
+      </w:r>
+      <w:r>
+        <w:t>totalVolume += &lt;vol&gt;</w:t>
+      </w:r>
+    </w:p>
+    <w:p>
+      <w:pPr>
+        <w:pStyle w:val="ListParagraph"/>
+        <w:rPr>
+          <w:i/>
+          <w:iCs/>
+        </w:rPr>
+      </w:pPr>
+    </w:p>
+    <w:p>
+      <w:pPr>
+        <w:pStyle w:val="ListParagraph"/>
+        <w:rPr>
+          <w:b/>
+          <w:bCs/>
+          <w:i/>
+          <w:iCs/>
+        </w:rPr>
+      </w:pPr>
+      <w:r>
+        <w:rPr>
+          <w:b/>
+          <w:bCs/>
+          <w:i/>
+          <w:iCs/>
+        </w:rPr>
+        <w:t xml:space="preserve">*** Pseudocode for part </w:t>
+      </w:r>
+      <w:r>
+        <w:rPr>
+          <w:b/>
+          <w:bCs/>
+          <w:i/>
+          <w:iCs/>
+        </w:rPr>
+        <w:t>2</w:t>
+      </w:r>
+      <w:r>
+        <w:rPr>
+          <w:b/>
+          <w:bCs/>
+          <w:i/>
+          <w:iCs/>
+        </w:rPr>
+        <w:t xml:space="preserve"> ***</w:t>
+      </w:r>
+    </w:p>
+    <w:p>
+      <w:pPr>
+        <w:ind w:left="720"/>
+        <w:rPr>
+          <w:i/>
+          <w:iCs/>
+        </w:rPr>
+      </w:pPr>
+      <w:r>
+        <w:rPr>
+          <w:rFonts w:eastAsia="Times New Roman" w:cstheme="minorHAnsi"/>
+          <w:i/>
+          <w:iCs/>
+        </w:rPr>
+        <w:t>See output from part 1</w:t>
+      </w:r>
+      <w:r>
+        <w:rPr>
+          <w:rFonts w:eastAsia="Times New Roman" w:cstheme="minorHAnsi"/>
+          <w:i/>
+          <w:iCs/>
+        </w:rPr>
+        <w:br/>
+      </w:r>
+      <w:r>
+        <w:rPr>
+          <w:rFonts w:eastAsia="Times New Roman" w:cstheme="minorHAnsi"/>
+          <w:i/>
+          <w:iCs/>
+        </w:rPr>
+        <w:t>…conditional formatting that will highlight positive change in green and negative change in red</w:t>
+      </w:r>
+    </w:p>
+    <w:p>
+      <w:pPr>
+        <w:pStyle w:val="ListParagraph"/>
+        <w:rPr>
+          <w:i/>
+          <w:iCs/>
+        </w:rPr>
+      </w:pPr>
+    </w:p>
+    <w:p>
+      <w:pPr>
+        <w:pStyle w:val="ListParagraph"/>
+        <w:rPr>
+          <w:b/>
+          <w:bCs/>
+          <w:i/>
+          <w:iCs/>
+        </w:rPr>
+      </w:pPr>
+      <w:r>
+        <w:rPr>
+          <w:b/>
+          <w:bCs/>
+          <w:i/>
+          <w:iCs/>
+        </w:rPr>
+        <w:t xml:space="preserve">*** Pseudocode for </w:t>
+      </w:r>
+      <w:r>
+        <w:rPr>
+          <w:b/>
+          <w:bCs/>
+          <w:i/>
+          <w:iCs/>
+        </w:rPr>
+        <w:t>Challenge 1</w:t>
+      </w:r>
+      <w:r>
+        <w:rPr>
+          <w:b/>
+          <w:bCs/>
+          <w:i/>
+          <w:iCs/>
+        </w:rPr>
+        <w:t xml:space="preserve"> ***</w:t>
+      </w:r>
+    </w:p>
+    <w:p>
+      <w:pPr>
+        <w:ind w:left="720"/>
+        <w:rPr>
+          <w:rFonts w:eastAsia="Times New Roman" w:cstheme="minorHAnsi"/>
+          <w:i/>
+          <w:iCs/>
+        </w:rPr>
+      </w:pPr>
+      <w:r>
+        <w:rPr>
+          <w:rFonts w:eastAsia="Times New Roman" w:cstheme="minorHAnsi"/>
+          <w:i/>
+          <w:iCs/>
+        </w:rPr>
+        <w:t>Your solution will also be able to return the stock with the "Greatest % increase", "Greatest % Decrease" and "Greatest total volume".</w:t>
+      </w:r>
+    </w:p>
+    <w:p>
+      <w:pPr>
+        <w:ind w:left="720"/>
+        <w:rPr>
+          <w:rFonts w:eastAsia="Times New Roman" w:cstheme="minorHAnsi"/>
+        </w:rPr>
+      </w:pPr>
+      <w:r>
+        <w:rPr>
+          <w:rFonts w:eastAsia="Times New Roman" w:cstheme="minorHAnsi"/>
+        </w:rPr>
+        <w:t>See output from part 1</w:t>
+      </w:r>
+    </w:p>
+    <w:p>
+      <w:pPr>
+        <w:pStyle w:val="ListParagraph"/>
+        <w:rPr>
+          <w:b/>
+          <w:bCs/>
+          <w:i/>
+          <w:iCs/>
+        </w:rPr>
+      </w:pPr>
+      <w:r>
+        <w:rPr>
+          <w:b/>
+          <w:bCs/>
+          <w:i/>
+          <w:iCs/>
+        </w:rPr>
+        <w:t>*** Pseudocode for Challenge 2 ***</w:t>
+      </w:r>
+    </w:p>
+    <w:p>
+      <w:pPr>
+        <w:ind w:left="720"/>
+        <w:rPr>
+          <w:rFonts w:eastAsia="Times New Roman" w:cstheme="minorHAnsi"/>
+          <w:i/>
+          <w:iCs/>
+        </w:rPr>
+      </w:pPr>
+      <w:r>
+        <w:rPr>
+          <w:rFonts w:eastAsia="Times New Roman" w:cstheme="minorHAnsi"/>
+          <w:i/>
+          <w:iCs/>
+        </w:rPr>
+        <w:t>Make the appropriate adjustments to your VBA script that will allow it to run on every worksheet, i.e., every year, just by running the VBA script once.</w:t>
+      </w:r>
+    </w:p>
+    <w:p>
+      <w:pPr>
+        <w:ind w:left="720"/>
+        <w:rPr>
+          <w:rFonts w:eastAsia="Times New Roman" w:cstheme="minorHAnsi"/>
+        </w:rPr>
+      </w:pPr>
+      <w:r>
+        <w:rPr>
+          <w:rFonts w:eastAsia="Times New Roman" w:cstheme="minorHAnsi"/>
+        </w:rPr>
+        <w:t>Research how to reference tabs in script.  Run code above, starting with the first tabs, while there are still tabs to process.</w:t>
+      </w:r>
+    </w:p>
+    <w:p>
+      <w:pPr>
+        <w:rPr>
+          <w:b/>
+          <w:bCs/>
+        </w:rPr>
+      </w:pPr>
+      <w:r>
+        <w:rPr>
+          <w:b/>
+          <w:bCs/>
+        </w:rPr>
+        <w:t>Retrieve the Data</w:t>
+      </w:r>
+    </w:p>
+    <w:p>
+      <w:r>
+        <w:t>See VB Scripts in Repo</w:t>
+      </w:r>
+    </w:p>
+    <w:p>
+      <w:pPr>
+        <w:rPr>
+          <w:b/>
+          <w:bCs/>
+        </w:rPr>
+      </w:pPr>
+      <w:r>
+        <w:rPr>
+          <w:b/>
+          <w:bCs/>
+        </w:rPr>
+        <w:t>Assemble and Clean</w:t>
+      </w:r>
+    </w:p>
+    <w:p>
+      <w:r>
+        <w:t>See VBA Excel Docs</w:t>
+      </w:r>
+    </w:p>
+    <w:p>
+      <w:pPr>
+        <w:rPr>
+          <w:b/>
+          <w:bCs/>
+        </w:rPr>
+      </w:pPr>
+      <w:r>
+        <w:rPr>
+          <w:b/>
+          <w:bCs/>
+        </w:rPr>
+        <w:t>Analyze for Trends</w:t>
+      </w:r>
+    </w:p>
+    <w:p>
+      <w:r>
+        <w:t>See VBA Excel Docs</w:t>
+      </w:r>
+    </w:p>
+    <w:p>
+      <w:pPr>
+        <w:spacing w:line="240" w:lineRule="auto"/>
+      </w:pPr>
+      <w:r>
+        <w:rPr>
+          <w:b/>
+          <w:bCs/>
+        </w:rPr>
+        <w:t>Acknowledge Limitations</w:t>
+      </w:r>
+    </w:p>
+    <w:p>
+      <w:pPr>
+        <w:spacing w:line="240" w:lineRule="auto"/>
+      </w:pPr>
+      <w:bookmarkStart w:id="2" w:name="_Hlk26028351"/>
+      <w:r>
+        <w:t>TBD</w:t>
+      </w:r>
+    </w:p>
+    <w:bookmarkEnd w:id="2"/>
+    <w:p>
+      <w:pPr>
+        <w:rPr>
+          <w:b/>
+          <w:bCs/>
+        </w:rPr>
+      </w:pPr>
+      <w:r>
+        <w:rPr>
+          <w:b/>
+          <w:bCs/>
+        </w:rPr>
+        <w:t>Make the Call or Tell the Story</w:t>
+      </w:r>
+    </w:p>
+    <w:p>
+      <w:r>
         <w:lastRenderedPageBreak/>
-        <w:t>// start tracking volume</w:t>
-      </w:r>
-      <w:r>
-        <w:br/>
-      </w:r>
-      <w:r>
-        <w:tab/>
-      </w:r>
-      <w:proofErr w:type="spellStart"/>
-      <w:r>
-        <w:t>totalVolume</w:t>
-      </w:r>
-      <w:proofErr w:type="spellEnd"/>
-      <w:r>
-        <w:t>[</w:t>
-      </w:r>
-      <w:proofErr w:type="spellStart"/>
-      <w:r>
-        <w:t>i</w:t>
-      </w:r>
-      <w:proofErr w:type="spellEnd"/>
-      <w:r>
-        <w:t>]</w:t>
-      </w:r>
-      <w:r>
-        <w:t xml:space="preserve"> += &lt;vol&gt;</w:t>
-      </w:r>
-    </w:p>
-    <w:p>
-      <w:pPr>
-        <w:ind w:left="1440"/>
-      </w:pPr>
-      <w:r>
-        <w:t>// If we are capturing data for the same ticker value at index ‘</w:t>
-      </w:r>
-      <w:proofErr w:type="spellStart"/>
-      <w:r>
-        <w:t>i</w:t>
-      </w:r>
-      <w:proofErr w:type="spellEnd"/>
-      <w:r>
-        <w:t>’</w:t>
-      </w:r>
-      <w:r>
-        <w:br/>
-      </w:r>
-      <w:r>
-        <w:t>else if</w:t>
-      </w:r>
-      <w:r>
-        <w:t xml:space="preserve"> </w:t>
-      </w:r>
-      <w:r>
-        <w:t>ticker[</w:t>
-      </w:r>
-      <w:proofErr w:type="spellStart"/>
-      <w:r>
-        <w:t>i</w:t>
-      </w:r>
-      <w:proofErr w:type="spellEnd"/>
-      <w:r>
-        <w:t>] = &lt;ticker&gt;</w:t>
-      </w:r>
-      <w:r>
-        <w:t xml:space="preserve">  // not sure I need ‘else if’.  May just need ‘else’</w:t>
-      </w:r>
-    </w:p>
-    <w:p>
-      <w:pPr>
-        <w:ind w:left="1440"/>
-      </w:pPr>
-      <w:r>
-        <w:tab/>
-      </w:r>
-      <w:r>
-        <w:t>// Capture the closing price… this will change ‘til all records for the ticker viewed</w:t>
-      </w:r>
-      <w:r>
-        <w:br/>
-      </w:r>
-      <w:r>
-        <w:tab/>
-      </w:r>
-      <w:proofErr w:type="spellStart"/>
-      <w:r>
-        <w:t>yearEndPrice</w:t>
-      </w:r>
-      <w:proofErr w:type="spellEnd"/>
-      <w:r>
-        <w:t>[</w:t>
-      </w:r>
-      <w:proofErr w:type="spellStart"/>
-      <w:r>
-        <w:t>i</w:t>
-      </w:r>
-      <w:proofErr w:type="spellEnd"/>
-      <w:r>
-        <w:t>] = &lt;close&gt;</w:t>
-      </w:r>
-    </w:p>
-    <w:p>
-      <w:pPr>
-        <w:ind w:left="2160"/>
-      </w:pPr>
-      <w:r>
-        <w:t xml:space="preserve">// </w:t>
-      </w:r>
-      <w:r>
-        <w:t>continue adding</w:t>
-      </w:r>
-      <w:r>
-        <w:t xml:space="preserve"> tracking volume</w:t>
-      </w:r>
-      <w:r>
-        <w:t xml:space="preserve"> to total volume</w:t>
-      </w:r>
-      <w:r>
-        <w:br/>
-      </w:r>
-      <w:proofErr w:type="spellStart"/>
-      <w:r>
-        <w:t>totalVolume</w:t>
-      </w:r>
-      <w:proofErr w:type="spellEnd"/>
-      <w:r>
-        <w:t xml:space="preserve"> += &lt;vol&gt;</w:t>
-      </w:r>
-    </w:p>
-    <w:p>
-      <w:pPr>
-        <w:pStyle w:val="ListParagraph"/>
-        <w:rPr>
-          <w:i/>
-          <w:iCs/>
-        </w:rPr>
-      </w:pPr>
-    </w:p>
-    <w:p>
-      <w:pPr>
-        <w:pStyle w:val="ListParagraph"/>
-        <w:rPr>
-          <w:b/>
-          <w:bCs/>
-          <w:i/>
-          <w:iCs/>
-        </w:rPr>
-      </w:pPr>
-      <w:r>
-        <w:rPr>
-          <w:b/>
-          <w:bCs/>
-          <w:i/>
-          <w:iCs/>
-        </w:rPr>
-        <w:t xml:space="preserve">*** Pseudocode for part </w:t>
-      </w:r>
-      <w:r>
-        <w:rPr>
-          <w:b/>
-          <w:bCs/>
-          <w:i/>
-          <w:iCs/>
-        </w:rPr>
-        <w:t>2</w:t>
-      </w:r>
-      <w:r>
-        <w:rPr>
-          <w:b/>
-          <w:bCs/>
-          <w:i/>
-          <w:iCs/>
-        </w:rPr>
-        <w:t xml:space="preserve"> ***</w:t>
-      </w:r>
-    </w:p>
-    <w:p>
-      <w:pPr>
-        <w:ind w:left="720"/>
-        <w:rPr>
-          <w:i/>
-          <w:iCs/>
-        </w:rPr>
-      </w:pPr>
-      <w:r>
-        <w:rPr>
-          <w:rFonts w:eastAsia="Times New Roman" w:cstheme="minorHAnsi"/>
-          <w:i/>
-          <w:iCs/>
-        </w:rPr>
-        <w:t>See output from part 1</w:t>
-      </w:r>
-      <w:r>
-        <w:rPr>
-          <w:rFonts w:eastAsia="Times New Roman" w:cstheme="minorHAnsi"/>
-          <w:i/>
-          <w:iCs/>
-        </w:rPr>
-        <w:br/>
-      </w:r>
-      <w:r>
-        <w:rPr>
-          <w:rFonts w:eastAsia="Times New Roman" w:cstheme="minorHAnsi"/>
-          <w:i/>
-          <w:iCs/>
-        </w:rPr>
-        <w:t>…</w:t>
-      </w:r>
-      <w:r>
-        <w:rPr>
-          <w:rFonts w:eastAsia="Times New Roman" w:cstheme="minorHAnsi"/>
-          <w:i/>
-          <w:iCs/>
-        </w:rPr>
-        <w:t>conditional formatting that will highlight positive change in green and negative change in red</w:t>
-      </w:r>
-    </w:p>
-    <w:p>
-      <w:pPr>
-        <w:pStyle w:val="ListParagraph"/>
-        <w:rPr>
-          <w:i/>
-          <w:iCs/>
-        </w:rPr>
-      </w:pPr>
-    </w:p>
-    <w:p>
-      <w:pPr>
-        <w:pStyle w:val="ListParagraph"/>
-        <w:rPr>
-          <w:b/>
-          <w:bCs/>
-          <w:i/>
-          <w:iCs/>
-        </w:rPr>
-      </w:pPr>
-      <w:r>
-        <w:rPr>
-          <w:b/>
-          <w:bCs/>
-          <w:i/>
-          <w:iCs/>
-        </w:rPr>
-        <w:t xml:space="preserve">*** Pseudocode for </w:t>
-      </w:r>
-      <w:r>
-        <w:rPr>
-          <w:b/>
-          <w:bCs/>
-          <w:i/>
-          <w:iCs/>
-        </w:rPr>
-        <w:t>Challenge 1</w:t>
-      </w:r>
-      <w:r>
-        <w:rPr>
-          <w:b/>
-          <w:bCs/>
-          <w:i/>
-          <w:iCs/>
-        </w:rPr>
-        <w:t xml:space="preserve"> ***</w:t>
-      </w:r>
-    </w:p>
-    <w:p>
-      <w:pPr>
-        <w:ind w:left="720"/>
-        <w:rPr>
-          <w:rFonts w:eastAsia="Times New Roman" w:cstheme="minorHAnsi"/>
-          <w:i/>
-          <w:iCs/>
-        </w:rPr>
-      </w:pPr>
-      <w:r>
-        <w:rPr>
-          <w:rFonts w:eastAsia="Times New Roman" w:cstheme="minorHAnsi"/>
-          <w:i/>
-          <w:iCs/>
-        </w:rPr>
-        <w:t>Your solution will also be able to return the stock with the "Greatest % increase", "Greatest % Decrease" and "Greatest total volume".</w:t>
-      </w:r>
-    </w:p>
-    <w:p>
-      <w:pPr>
-        <w:ind w:left="720"/>
-        <w:rPr>
-          <w:rFonts w:eastAsia="Times New Roman" w:cstheme="minorHAnsi"/>
-        </w:rPr>
-      </w:pPr>
-      <w:r>
-        <w:rPr>
-          <w:rFonts w:eastAsia="Times New Roman" w:cstheme="minorHAnsi"/>
-        </w:rPr>
-        <w:t>See output from part 1</w:t>
-      </w:r>
-    </w:p>
-    <w:p>
-      <w:pPr>
-        <w:pStyle w:val="ListParagraph"/>
-        <w:rPr>
-          <w:b/>
-          <w:bCs/>
-          <w:i/>
-          <w:iCs/>
-        </w:rPr>
-      </w:pPr>
-      <w:r>
-        <w:rPr>
-          <w:b/>
-          <w:bCs/>
-          <w:i/>
-          <w:iCs/>
-        </w:rPr>
-        <w:t xml:space="preserve">*** Pseudocode for Challenge </w:t>
-      </w:r>
-      <w:r>
-        <w:rPr>
-          <w:b/>
-          <w:bCs/>
-          <w:i/>
-          <w:iCs/>
-        </w:rPr>
-        <w:t>2</w:t>
-      </w:r>
-      <w:r>
-        <w:rPr>
-          <w:b/>
-          <w:bCs/>
-          <w:i/>
-          <w:iCs/>
-        </w:rPr>
-        <w:t xml:space="preserve"> ***</w:t>
-      </w:r>
-    </w:p>
-    <w:p>
-      <w:pPr>
-        <w:ind w:left="720"/>
-        <w:rPr>
-          <w:rFonts w:eastAsia="Times New Roman" w:cstheme="minorHAnsi"/>
-          <w:i/>
-          <w:iCs/>
-        </w:rPr>
-      </w:pPr>
-      <w:r>
-        <w:rPr>
-          <w:rFonts w:eastAsia="Times New Roman" w:cstheme="minorHAnsi"/>
-          <w:i/>
-          <w:iCs/>
-        </w:rPr>
-        <w:t>Make the appropriate adjustments to your VBA script that will allow it to run on every worksheet, i.e., every year, just by running the VBA script once.</w:t>
-      </w:r>
-    </w:p>
-    <w:p>
-      <w:pPr>
-        <w:ind w:left="720"/>
-        <w:rPr>
-          <w:rFonts w:eastAsia="Times New Roman" w:cstheme="minorHAnsi"/>
-        </w:rPr>
-      </w:pPr>
-      <w:r>
-        <w:rPr>
-          <w:rFonts w:eastAsia="Times New Roman" w:cstheme="minorHAnsi"/>
-        </w:rPr>
-        <w:t>Research how to reference tabs in script.  Run code above, starting with the first tabs, while there are still tabs to process.</w:t>
-      </w:r>
-    </w:p>
-    <w:p>
-      <w:pPr>
-        <w:rPr>
-          <w:b/>
-          <w:bCs/>
-        </w:rPr>
-      </w:pPr>
-      <w:r>
-        <w:rPr>
-          <w:b/>
-          <w:bCs/>
-        </w:rPr>
-        <w:t>Retrieve the Data</w:t>
-      </w:r>
-    </w:p>
-    <w:p>
-      <w:r>
-        <w:t>See VB Scripts in Repo</w:t>
-      </w:r>
-    </w:p>
-    <w:p>
-      <w:pPr>
-        <w:rPr>
-          <w:b/>
-          <w:bCs/>
-        </w:rPr>
-      </w:pPr>
-      <w:r>
-        <w:rPr>
-          <w:b/>
-          <w:bCs/>
-        </w:rPr>
-        <w:t>Assemble and Clean</w:t>
-      </w:r>
-    </w:p>
-    <w:p>
-      <w:r>
-        <w:t>See VBA Excel Docs</w:t>
-      </w:r>
-    </w:p>
-    <w:p>
-      <w:pPr>
-        <w:rPr>
-          <w:b/>
-          <w:bCs/>
-        </w:rPr>
-      </w:pPr>
-      <w:r>
-        <w:rPr>
-          <w:b/>
-          <w:bCs/>
-        </w:rPr>
-        <w:t>Analyze for Trends</w:t>
-      </w:r>
-    </w:p>
-    <w:p>
-      <w:r>
-        <w:t>See VBA Excel Docs</w:t>
-      </w:r>
-    </w:p>
-    <w:p>
-      <w:pPr>
-        <w:spacing w:line="240" w:lineRule="auto"/>
-      </w:pPr>
-      <w:r>
-        <w:rPr>
-          <w:b/>
-          <w:bCs/>
-        </w:rPr>
-        <w:t>Acknowledge Limitations</w:t>
-      </w:r>
-    </w:p>
-    <w:p>
-      <w:pPr>
-        <w:spacing w:line="240" w:lineRule="auto"/>
-      </w:pPr>
-      <w:bookmarkStart w:id="1" w:name="_Hlk26028351"/>
-      <w:r>
-        <w:t>TBD</w:t>
-      </w:r>
-    </w:p>
-    <w:bookmarkEnd w:id="1"/>
-    <w:p>
-      <w:pPr>
-        <w:rPr>
-          <w:b/>
-          <w:bCs/>
-        </w:rPr>
-      </w:pPr>
-      <w:r>
-        <w:rPr>
-          <w:b/>
-          <w:bCs/>
-        </w:rPr>
-        <w:t>Make the Call or Tell the Story</w:t>
-      </w:r>
-    </w:p>
-    <w:p>
-      <w:r>
         <w:t>NA</w:t>
       </w:r>
-      <w:bookmarkStart w:id="2" w:name="_GoBack"/>
-      <w:bookmarkEnd w:id="2"/>
     </w:p>
     <w:sectPr>
       <w:pgSz w:w="12240" w:h="15840"/>
@@ -3334,7 +3082,7 @@
 </file>
 
 <file path=customXml/itemProps1.xml><?xml version="1.0" encoding="utf-8"?>
-<ds:datastoreItem xmlns:ds="http://schemas.openxmlformats.org/officeDocument/2006/customXml" ds:itemID="{0C635B87-3364-4D1E-9F19-1B6C08A4869D}">
+<ds:datastoreItem xmlns:ds="http://schemas.openxmlformats.org/officeDocument/2006/customXml" ds:itemID="{1660F0F1-5979-478C-B151-9AAE8486C1D0}">
   <ds:schemaRefs>
     <ds:schemaRef ds:uri="http://schemas.openxmlformats.org/officeDocument/2006/bibliography"/>
   </ds:schemaRefs>

</xml_diff>